<commit_message>
done proposal KP, belum disatuin, tinggal bimbingan tgl 3-7 Feb
</commit_message>
<xml_diff>
--- a/Proposal KP/Isi Proposal KP.docx
+++ b/Proposal KP/Isi Proposal KP.docx
@@ -21,6 +21,16 @@
           <w:sz w:val="24"/>
           <w:szCs w:val="24"/>
         </w:rPr>
+        <w:t xml:space="preserve">A. </w:t>
+      </w:r>
+      <w:r>
+        <w:rPr>
+          <w:rFonts w:ascii="Times New Roman" w:hAnsi="Times New Roman" w:cs="Times New Roman"/>
+          <w:b/>
+          <w:bCs/>
+          <w:sz w:val="24"/>
+          <w:szCs w:val="24"/>
+        </w:rPr>
         <w:t>Deskripsi Proyek</w:t>
       </w:r>
     </w:p>
@@ -61,7 +71,23 @@
           <w:sz w:val="24"/>
           <w:szCs w:val="24"/>
         </w:rPr>
-        <w:t>Proyek ini bertujuan untuk mengatasi tantangan tersebut dengan menganalisis serta memvisualisasikan tren penerimaan mahasiswa baru di UMP menggunakan teknik pengolahan dan visualisasi data. Data yang digunakan mencakup jumlah pendaftar dan asal daerah calon mahasiswa, yang diharapkan dapat memberikan wawasan mendalam mengenai faktor-faktor yang memengaruhi jumlah pendaftar setiap tahunnya.</w:t>
+        <w:t>Proyek ini bertujuan untuk mengatasi tantangan tersebut dengan</w:t>
+      </w:r>
+      <w:r>
+        <w:rPr>
+          <w:rFonts w:ascii="Times New Roman" w:hAnsi="Times New Roman" w:cs="Times New Roman"/>
+          <w:sz w:val="24"/>
+          <w:szCs w:val="24"/>
+        </w:rPr>
+        <w:t xml:space="preserve"> </w:t>
+      </w:r>
+      <w:r>
+        <w:rPr>
+          <w:rFonts w:ascii="Times New Roman" w:hAnsi="Times New Roman" w:cs="Times New Roman"/>
+          <w:sz w:val="24"/>
+          <w:szCs w:val="24"/>
+        </w:rPr>
+        <w:t>memvisualisasikan tren penerimaan mahasiswa baru di UMP menggunakan teknik pengolahan dan visualisasi data. Data yang digunakan mencakup jumlah pendaftar dan asal daerah calon mahasiswa, yang diharapkan dapat memberikan wawasan mendalam mengenai faktor-faktor yang memengaruhi jumlah pendaftar setiap tahunnya.</w:t>
       </w:r>
     </w:p>
     <w:p>
@@ -139,6 +165,7 @@
     </w:p>
     <w:p>
       <w:pPr>
+        <w:spacing w:line="480" w:lineRule="auto"/>
         <w:rPr>
           <w:rFonts w:ascii="Times New Roman" w:hAnsi="Times New Roman" w:cs="Times New Roman"/>
           <w:b/>
@@ -155,13 +182,9 @@
           <w:sz w:val="24"/>
           <w:szCs w:val="24"/>
         </w:rPr>
-        <w:br w:type="page"/>
-      </w:r>
-    </w:p>
-    <w:p>
-      <w:pPr>
-        <w:spacing w:line="480" w:lineRule="auto"/>
-        <w:jc w:val="both"/>
+        <w:t xml:space="preserve">B. </w:t>
+      </w:r>
+      <w:r>
         <w:rPr>
           <w:rFonts w:ascii="Times New Roman" w:hAnsi="Times New Roman" w:cs="Times New Roman"/>
           <w:b/>
@@ -169,16 +192,6 @@
           <w:sz w:val="24"/>
           <w:szCs w:val="24"/>
         </w:rPr>
-      </w:pPr>
-      <w:r>
-        <w:rPr>
-          <w:rFonts w:ascii="Times New Roman" w:hAnsi="Times New Roman" w:cs="Times New Roman"/>
-          <w:b/>
-          <w:bCs/>
-          <w:sz w:val="24"/>
-          <w:szCs w:val="24"/>
-        </w:rPr>
-        <w:lastRenderedPageBreak/>
         <w:t>Ruang Lingkup</w:t>
       </w:r>
     </w:p>
@@ -586,7 +599,15 @@
           <w:sz w:val="24"/>
           <w:szCs w:val="24"/>
         </w:rPr>
-        <w:t>Analisis terbatas pada data internal UMP dalam rentang 2014–2024</w:t>
+        <w:t>Visualisasi</w:t>
+      </w:r>
+      <w:r>
+        <w:rPr>
+          <w:rFonts w:ascii="Times New Roman" w:hAnsi="Times New Roman" w:cs="Times New Roman"/>
+          <w:sz w:val="24"/>
+          <w:szCs w:val="24"/>
+        </w:rPr>
+        <w:t xml:space="preserve"> terbatas pada data internal UMP dalam rentang 2014–2024</w:t>
       </w:r>
     </w:p>
     <w:p>
@@ -647,7 +668,9 @@
           <w:szCs w:val="24"/>
         </w:rPr>
       </w:pPr>
-      <w:r>
+    </w:p>
+    <w:p>
+      <w:pPr>
         <w:rPr>
           <w:rFonts w:ascii="Times New Roman" w:hAnsi="Times New Roman" w:cs="Times New Roman"/>
           <w:b/>
@@ -655,13 +678,11 @@
           <w:sz w:val="24"/>
           <w:szCs w:val="24"/>
         </w:rPr>
-        <w:br w:type="page"/>
-      </w:r>
+      </w:pPr>
     </w:p>
     <w:p>
       <w:pPr>
         <w:spacing w:line="480" w:lineRule="auto"/>
-        <w:jc w:val="both"/>
         <w:rPr>
           <w:rFonts w:ascii="Times New Roman" w:hAnsi="Times New Roman" w:cs="Times New Roman"/>
           <w:b/>
@@ -679,6 +700,16 @@
           <w:szCs w:val="24"/>
         </w:rPr>
         <w:lastRenderedPageBreak/>
+        <w:t xml:space="preserve">C. </w:t>
+      </w:r>
+      <w:r>
+        <w:rPr>
+          <w:rFonts w:ascii="Times New Roman" w:hAnsi="Times New Roman" w:cs="Times New Roman"/>
+          <w:b/>
+          <w:bCs/>
+          <w:sz w:val="24"/>
+          <w:szCs w:val="24"/>
+        </w:rPr>
         <w:t>Tahapan Pelaksanaan</w:t>
       </w:r>
     </w:p>
@@ -708,30 +739,6 @@
           <w:szCs w:val="24"/>
         </w:rPr>
         <w:t xml:space="preserve"> ini terdiri dari lima tahapan utama, yang masing-masing memiliki peran krusial dalam memastikan hasil akhir yang optimal. Berikut adalah tahapan yang akan dilakukan:</w:t>
-      </w:r>
-    </w:p>
-    <w:p>
-      <w:pPr>
-        <w:pStyle w:val="ListParagraph"/>
-        <w:numPr>
-          <w:ilvl w:val="0"/>
-          <w:numId w:val="3"/>
-        </w:numPr>
-        <w:spacing w:line="480" w:lineRule="auto"/>
-        <w:jc w:val="both"/>
-        <w:rPr>
-          <w:rFonts w:ascii="Times New Roman" w:hAnsi="Times New Roman" w:cs="Times New Roman"/>
-          <w:sz w:val="24"/>
-          <w:szCs w:val="24"/>
-        </w:rPr>
-      </w:pPr>
-      <w:r>
-        <w:rPr>
-          <w:rFonts w:ascii="Times New Roman" w:hAnsi="Times New Roman" w:cs="Times New Roman"/>
-          <w:sz w:val="24"/>
-          <w:szCs w:val="24"/>
-        </w:rPr>
-        <w:t>Pembuatan Proposal – Penyusunan dokumen proposal</w:t>
       </w:r>
     </w:p>
     <w:p>
@@ -848,22 +855,19 @@
           <w:tcPr>
             <w:tcW w:w="3071" w:type="dxa"/>
             <w:vMerge w:val="restart"/>
-          </w:tcPr>
-          <w:p>
-            <w:pPr>
-              <w:spacing w:line="360" w:lineRule="auto"/>
+            <w:vAlign w:val="center"/>
+          </w:tcPr>
+          <w:p>
+            <w:pPr>
+              <w:spacing w:line="276" w:lineRule="auto"/>
               <w:jc w:val="center"/>
               <w:rPr>
                 <w:rFonts w:ascii="Times New Roman" w:hAnsi="Times New Roman" w:cs="Times New Roman"/>
-                <w:b/>
-                <w:bCs/>
               </w:rPr>
             </w:pPr>
             <w:r>
               <w:rPr>
                 <w:rFonts w:ascii="Times New Roman" w:hAnsi="Times New Roman" w:cs="Times New Roman"/>
-                <w:b/>
-                <w:bCs/>
               </w:rPr>
               <w:t>Uraian Kegiatan</w:t>
             </w:r>
@@ -873,22 +877,19 @@
           <w:tcPr>
             <w:tcW w:w="4862" w:type="dxa"/>
             <w:gridSpan w:val="4"/>
-          </w:tcPr>
-          <w:p>
-            <w:pPr>
-              <w:spacing w:line="360" w:lineRule="auto"/>
+            <w:vAlign w:val="center"/>
+          </w:tcPr>
+          <w:p>
+            <w:pPr>
+              <w:spacing w:line="276" w:lineRule="auto"/>
               <w:jc w:val="center"/>
               <w:rPr>
                 <w:rFonts w:ascii="Times New Roman" w:hAnsi="Times New Roman" w:cs="Times New Roman"/>
-                <w:b/>
-                <w:bCs/>
               </w:rPr>
             </w:pPr>
             <w:r>
               <w:rPr>
                 <w:rFonts w:ascii="Times New Roman" w:hAnsi="Times New Roman" w:cs="Times New Roman"/>
-                <w:b/>
-                <w:bCs/>
               </w:rPr>
               <w:t>Bulan</w:t>
             </w:r>
@@ -903,12 +904,10 @@
           </w:tcPr>
           <w:p>
             <w:pPr>
-              <w:spacing w:line="360" w:lineRule="auto"/>
+              <w:spacing w:line="276" w:lineRule="auto"/>
               <w:jc w:val="center"/>
               <w:rPr>
                 <w:rFonts w:ascii="Times New Roman" w:hAnsi="Times New Roman" w:cs="Times New Roman"/>
-                <w:b/>
-                <w:bCs/>
               </w:rPr>
             </w:pPr>
           </w:p>
@@ -916,22 +915,19 @@
         <w:tc>
           <w:tcPr>
             <w:tcW w:w="1177" w:type="dxa"/>
-          </w:tcPr>
-          <w:p>
-            <w:pPr>
-              <w:spacing w:line="360" w:lineRule="auto"/>
+            <w:vAlign w:val="center"/>
+          </w:tcPr>
+          <w:p>
+            <w:pPr>
+              <w:spacing w:line="276" w:lineRule="auto"/>
               <w:jc w:val="center"/>
               <w:rPr>
                 <w:rFonts w:ascii="Times New Roman" w:hAnsi="Times New Roman" w:cs="Times New Roman"/>
-                <w:b/>
-                <w:bCs/>
               </w:rPr>
             </w:pPr>
             <w:r>
               <w:rPr>
                 <w:rFonts w:ascii="Times New Roman" w:hAnsi="Times New Roman" w:cs="Times New Roman"/>
-                <w:b/>
-                <w:bCs/>
               </w:rPr>
               <w:t>Maret</w:t>
             </w:r>
@@ -940,22 +936,19 @@
         <w:tc>
           <w:tcPr>
             <w:tcW w:w="1134" w:type="dxa"/>
-          </w:tcPr>
-          <w:p>
-            <w:pPr>
-              <w:spacing w:line="360" w:lineRule="auto"/>
+            <w:vAlign w:val="center"/>
+          </w:tcPr>
+          <w:p>
+            <w:pPr>
+              <w:spacing w:line="276" w:lineRule="auto"/>
               <w:jc w:val="center"/>
               <w:rPr>
                 <w:rFonts w:ascii="Times New Roman" w:hAnsi="Times New Roman" w:cs="Times New Roman"/>
-                <w:b/>
-                <w:bCs/>
               </w:rPr>
             </w:pPr>
             <w:r>
               <w:rPr>
                 <w:rFonts w:ascii="Times New Roman" w:hAnsi="Times New Roman" w:cs="Times New Roman"/>
-                <w:b/>
-                <w:bCs/>
               </w:rPr>
               <w:t>April</w:t>
             </w:r>
@@ -964,22 +957,19 @@
         <w:tc>
           <w:tcPr>
             <w:tcW w:w="1276" w:type="dxa"/>
-          </w:tcPr>
-          <w:p>
-            <w:pPr>
-              <w:spacing w:line="360" w:lineRule="auto"/>
+            <w:vAlign w:val="center"/>
+          </w:tcPr>
+          <w:p>
+            <w:pPr>
+              <w:spacing w:line="276" w:lineRule="auto"/>
               <w:jc w:val="center"/>
               <w:rPr>
                 <w:rFonts w:ascii="Times New Roman" w:hAnsi="Times New Roman" w:cs="Times New Roman"/>
-                <w:b/>
-                <w:bCs/>
               </w:rPr>
             </w:pPr>
             <w:r>
               <w:rPr>
                 <w:rFonts w:ascii="Times New Roman" w:hAnsi="Times New Roman" w:cs="Times New Roman"/>
-                <w:b/>
-                <w:bCs/>
               </w:rPr>
               <w:t>Mei</w:t>
             </w:r>
@@ -988,22 +978,19 @@
         <w:tc>
           <w:tcPr>
             <w:tcW w:w="1275" w:type="dxa"/>
-          </w:tcPr>
-          <w:p>
-            <w:pPr>
-              <w:spacing w:line="360" w:lineRule="auto"/>
+            <w:vAlign w:val="center"/>
+          </w:tcPr>
+          <w:p>
+            <w:pPr>
+              <w:spacing w:line="276" w:lineRule="auto"/>
               <w:jc w:val="center"/>
               <w:rPr>
                 <w:rFonts w:ascii="Times New Roman" w:hAnsi="Times New Roman" w:cs="Times New Roman"/>
-                <w:b/>
-                <w:bCs/>
               </w:rPr>
             </w:pPr>
             <w:r>
               <w:rPr>
                 <w:rFonts w:ascii="Times New Roman" w:hAnsi="Times New Roman" w:cs="Times New Roman"/>
-                <w:b/>
-                <w:bCs/>
               </w:rPr>
               <w:t>Juni</w:t>
             </w:r>
@@ -1027,7 +1014,7 @@
               <w:rPr>
                 <w:rFonts w:ascii="Times New Roman" w:hAnsi="Times New Roman" w:cs="Times New Roman"/>
               </w:rPr>
-              <w:t>Pembuatan proposal</w:t>
+              <w:t>Pengumpulan data</w:t>
             </w:r>
           </w:p>
         </w:tc>
@@ -1038,7 +1025,7 @@
           </w:tcPr>
           <w:p>
             <w:pPr>
-              <w:spacing w:line="480" w:lineRule="auto"/>
+              <w:spacing w:line="276" w:lineRule="auto"/>
               <w:jc w:val="both"/>
               <w:rPr>
                 <w:rFonts w:ascii="Times New Roman" w:hAnsi="Times New Roman" w:cs="Times New Roman"/>
@@ -1049,10 +1036,11 @@
         <w:tc>
           <w:tcPr>
             <w:tcW w:w="1134" w:type="dxa"/>
-          </w:tcPr>
-          <w:p>
-            <w:pPr>
-              <w:spacing w:line="480" w:lineRule="auto"/>
+            <w:shd w:val="clear" w:color="auto" w:fill="808080" w:themeFill="background1" w:themeFillShade="80"/>
+          </w:tcPr>
+          <w:p>
+            <w:pPr>
+              <w:spacing w:line="276" w:lineRule="auto"/>
               <w:jc w:val="both"/>
               <w:rPr>
                 <w:rFonts w:ascii="Times New Roman" w:hAnsi="Times New Roman" w:cs="Times New Roman"/>
@@ -1066,7 +1054,7 @@
           </w:tcPr>
           <w:p>
             <w:pPr>
-              <w:spacing w:line="480" w:lineRule="auto"/>
+              <w:spacing w:line="276" w:lineRule="auto"/>
               <w:jc w:val="both"/>
               <w:rPr>
                 <w:rFonts w:ascii="Times New Roman" w:hAnsi="Times New Roman" w:cs="Times New Roman"/>
@@ -1080,7 +1068,7 @@
           </w:tcPr>
           <w:p>
             <w:pPr>
-              <w:spacing w:line="480" w:lineRule="auto"/>
+              <w:spacing w:line="276" w:lineRule="auto"/>
               <w:jc w:val="both"/>
               <w:rPr>
                 <w:rFonts w:ascii="Times New Roman" w:hAnsi="Times New Roman" w:cs="Times New Roman"/>
@@ -1106,18 +1094,17 @@
               <w:rPr>
                 <w:rFonts w:ascii="Times New Roman" w:hAnsi="Times New Roman" w:cs="Times New Roman"/>
               </w:rPr>
-              <w:t>Pengumpulan data</w:t>
+              <w:t>Pemrosesan data</w:t>
             </w:r>
           </w:p>
         </w:tc>
         <w:tc>
           <w:tcPr>
             <w:tcW w:w="1177" w:type="dxa"/>
-            <w:shd w:val="clear" w:color="auto" w:fill="808080" w:themeFill="background1" w:themeFillShade="80"/>
-          </w:tcPr>
-          <w:p>
-            <w:pPr>
-              <w:spacing w:line="480" w:lineRule="auto"/>
+          </w:tcPr>
+          <w:p>
+            <w:pPr>
+              <w:spacing w:line="276" w:lineRule="auto"/>
               <w:jc w:val="both"/>
               <w:rPr>
                 <w:rFonts w:ascii="Times New Roman" w:hAnsi="Times New Roman" w:cs="Times New Roman"/>
@@ -1132,7 +1119,7 @@
           </w:tcPr>
           <w:p>
             <w:pPr>
-              <w:spacing w:line="480" w:lineRule="auto"/>
+              <w:spacing w:line="276" w:lineRule="auto"/>
               <w:jc w:val="both"/>
               <w:rPr>
                 <w:rFonts w:ascii="Times New Roman" w:hAnsi="Times New Roman" w:cs="Times New Roman"/>
@@ -1146,7 +1133,7 @@
           </w:tcPr>
           <w:p>
             <w:pPr>
-              <w:spacing w:line="480" w:lineRule="auto"/>
+              <w:spacing w:line="276" w:lineRule="auto"/>
               <w:jc w:val="both"/>
               <w:rPr>
                 <w:rFonts w:ascii="Times New Roman" w:hAnsi="Times New Roman" w:cs="Times New Roman"/>
@@ -1160,7 +1147,7 @@
           </w:tcPr>
           <w:p>
             <w:pPr>
-              <w:spacing w:line="480" w:lineRule="auto"/>
+              <w:spacing w:line="276" w:lineRule="auto"/>
               <w:jc w:val="both"/>
               <w:rPr>
                 <w:rFonts w:ascii="Times New Roman" w:hAnsi="Times New Roman" w:cs="Times New Roman"/>
@@ -1186,7 +1173,7 @@
               <w:rPr>
                 <w:rFonts w:ascii="Times New Roman" w:hAnsi="Times New Roman" w:cs="Times New Roman"/>
               </w:rPr>
-              <w:t>Pemrosesan data</w:t>
+              <w:t>Visualisasi</w:t>
             </w:r>
           </w:p>
         </w:tc>
@@ -1196,7 +1183,7 @@
           </w:tcPr>
           <w:p>
             <w:pPr>
-              <w:spacing w:line="480" w:lineRule="auto"/>
+              <w:spacing w:line="276" w:lineRule="auto"/>
               <w:jc w:val="both"/>
               <w:rPr>
                 <w:rFonts w:ascii="Times New Roman" w:hAnsi="Times New Roman" w:cs="Times New Roman"/>
@@ -1211,86 +1198,7 @@
           </w:tcPr>
           <w:p>
             <w:pPr>
-              <w:spacing w:line="480" w:lineRule="auto"/>
-              <w:jc w:val="both"/>
-              <w:rPr>
-                <w:rFonts w:ascii="Times New Roman" w:hAnsi="Times New Roman" w:cs="Times New Roman"/>
-              </w:rPr>
-            </w:pPr>
-          </w:p>
-        </w:tc>
-        <w:tc>
-          <w:tcPr>
-            <w:tcW w:w="1276" w:type="dxa"/>
-          </w:tcPr>
-          <w:p>
-            <w:pPr>
-              <w:spacing w:line="480" w:lineRule="auto"/>
-              <w:jc w:val="both"/>
-              <w:rPr>
-                <w:rFonts w:ascii="Times New Roman" w:hAnsi="Times New Roman" w:cs="Times New Roman"/>
-              </w:rPr>
-            </w:pPr>
-          </w:p>
-        </w:tc>
-        <w:tc>
-          <w:tcPr>
-            <w:tcW w:w="1275" w:type="dxa"/>
-          </w:tcPr>
-          <w:p>
-            <w:pPr>
-              <w:spacing w:line="480" w:lineRule="auto"/>
-              <w:jc w:val="both"/>
-              <w:rPr>
-                <w:rFonts w:ascii="Times New Roman" w:hAnsi="Times New Roman" w:cs="Times New Roman"/>
-              </w:rPr>
-            </w:pPr>
-          </w:p>
-        </w:tc>
-      </w:tr>
-      <w:tr>
-        <w:tc>
-          <w:tcPr>
-            <w:tcW w:w="3071" w:type="dxa"/>
-          </w:tcPr>
-          <w:p>
-            <w:pPr>
-              <w:spacing w:line="276" w:lineRule="auto"/>
-              <w:jc w:val="both"/>
-              <w:rPr>
-                <w:rFonts w:ascii="Times New Roman" w:hAnsi="Times New Roman" w:cs="Times New Roman"/>
-              </w:rPr>
-            </w:pPr>
-            <w:r>
-              <w:rPr>
-                <w:rFonts w:ascii="Times New Roman" w:hAnsi="Times New Roman" w:cs="Times New Roman"/>
-              </w:rPr>
-              <w:t>Visualisasi</w:t>
-            </w:r>
-          </w:p>
-        </w:tc>
-        <w:tc>
-          <w:tcPr>
-            <w:tcW w:w="1177" w:type="dxa"/>
-          </w:tcPr>
-          <w:p>
-            <w:pPr>
-              <w:spacing w:line="480" w:lineRule="auto"/>
-              <w:jc w:val="both"/>
-              <w:rPr>
-                <w:rFonts w:ascii="Times New Roman" w:hAnsi="Times New Roman" w:cs="Times New Roman"/>
-              </w:rPr>
-            </w:pPr>
-          </w:p>
-        </w:tc>
-        <w:tc>
-          <w:tcPr>
-            <w:tcW w:w="1134" w:type="dxa"/>
-            <w:shd w:val="clear" w:color="auto" w:fill="808080" w:themeFill="background1" w:themeFillShade="80"/>
-          </w:tcPr>
-          <w:p>
-            <w:pPr>
-              <w:spacing w:line="480" w:lineRule="auto"/>
+              <w:spacing w:line="276" w:lineRule="auto"/>
               <w:jc w:val="both"/>
               <w:rPr>
                 <w:rFonts w:ascii="Times New Roman" w:hAnsi="Times New Roman" w:cs="Times New Roman"/>
@@ -1305,7 +1213,7 @@
           </w:tcPr>
           <w:p>
             <w:pPr>
-              <w:spacing w:line="480" w:lineRule="auto"/>
+              <w:spacing w:line="276" w:lineRule="auto"/>
               <w:jc w:val="both"/>
               <w:rPr>
                 <w:rFonts w:ascii="Times New Roman" w:hAnsi="Times New Roman" w:cs="Times New Roman"/>
@@ -1319,7 +1227,7 @@
           </w:tcPr>
           <w:p>
             <w:pPr>
-              <w:spacing w:line="480" w:lineRule="auto"/>
+              <w:spacing w:line="276" w:lineRule="auto"/>
               <w:jc w:val="both"/>
               <w:rPr>
                 <w:rFonts w:ascii="Times New Roman" w:hAnsi="Times New Roman" w:cs="Times New Roman"/>
@@ -1358,7 +1266,7 @@
           </w:tcPr>
           <w:p>
             <w:pPr>
-              <w:spacing w:line="480" w:lineRule="auto"/>
+              <w:spacing w:line="276" w:lineRule="auto"/>
               <w:jc w:val="both"/>
               <w:rPr>
                 <w:rFonts w:ascii="Times New Roman" w:hAnsi="Times New Roman" w:cs="Times New Roman"/>
@@ -1369,11 +1277,11 @@
         <w:tc>
           <w:tcPr>
             <w:tcW w:w="1134" w:type="dxa"/>
-            <w:shd w:val="clear" w:color="auto" w:fill="808080" w:themeFill="background1" w:themeFillShade="80"/>
-          </w:tcPr>
-          <w:p>
-            <w:pPr>
-              <w:spacing w:line="480" w:lineRule="auto"/>
+            <w:shd w:val="clear" w:color="auto" w:fill="auto"/>
+          </w:tcPr>
+          <w:p>
+            <w:pPr>
+              <w:spacing w:line="276" w:lineRule="auto"/>
               <w:jc w:val="both"/>
               <w:rPr>
                 <w:rFonts w:ascii="Times New Roman" w:hAnsi="Times New Roman" w:cs="Times New Roman"/>
@@ -1388,7 +1296,7 @@
           </w:tcPr>
           <w:p>
             <w:pPr>
-              <w:spacing w:line="480" w:lineRule="auto"/>
+              <w:spacing w:line="276" w:lineRule="auto"/>
               <w:jc w:val="both"/>
               <w:rPr>
                 <w:rFonts w:ascii="Times New Roman" w:hAnsi="Times New Roman" w:cs="Times New Roman"/>
@@ -1399,11 +1307,1756 @@
         <w:tc>
           <w:tcPr>
             <w:tcW w:w="1275" w:type="dxa"/>
+            <w:shd w:val="clear" w:color="auto" w:fill="808080" w:themeFill="background1" w:themeFillShade="80"/>
+          </w:tcPr>
+          <w:p>
+            <w:pPr>
+              <w:spacing w:line="276" w:lineRule="auto"/>
+              <w:jc w:val="both"/>
+              <w:rPr>
+                <w:rFonts w:ascii="Times New Roman" w:hAnsi="Times New Roman" w:cs="Times New Roman"/>
+              </w:rPr>
+            </w:pPr>
+          </w:p>
+        </w:tc>
+      </w:tr>
+    </w:tbl>
+    <w:p>
+      <w:pPr>
+        <w:spacing w:line="480" w:lineRule="auto"/>
+        <w:jc w:val="both"/>
+        <w:rPr>
+          <w:rFonts w:ascii="Times New Roman" w:hAnsi="Times New Roman" w:cs="Times New Roman"/>
+          <w:sz w:val="24"/>
+          <w:szCs w:val="24"/>
+        </w:rPr>
+      </w:pPr>
+    </w:p>
+    <w:p>
+      <w:pPr>
+        <w:rPr>
+          <w:rFonts w:ascii="Times New Roman" w:hAnsi="Times New Roman" w:cs="Times New Roman"/>
+          <w:sz w:val="24"/>
+          <w:szCs w:val="24"/>
+        </w:rPr>
+      </w:pPr>
+      <w:r>
+        <w:rPr>
+          <w:rFonts w:ascii="Times New Roman" w:hAnsi="Times New Roman" w:cs="Times New Roman"/>
+          <w:sz w:val="24"/>
+          <w:szCs w:val="24"/>
+        </w:rPr>
+        <w:br w:type="page"/>
+      </w:r>
+    </w:p>
+    <w:p>
+      <w:pPr>
+        <w:spacing w:line="480" w:lineRule="auto"/>
+        <w:jc w:val="both"/>
+        <w:rPr>
+          <w:rFonts w:ascii="Times New Roman" w:hAnsi="Times New Roman" w:cs="Times New Roman"/>
+          <w:b/>
+          <w:bCs/>
+          <w:sz w:val="24"/>
+          <w:szCs w:val="24"/>
+        </w:rPr>
+      </w:pPr>
+      <w:r>
+        <w:rPr>
+          <w:rFonts w:ascii="Times New Roman" w:hAnsi="Times New Roman" w:cs="Times New Roman"/>
+          <w:b/>
+          <w:bCs/>
+          <w:sz w:val="24"/>
+          <w:szCs w:val="24"/>
+        </w:rPr>
+        <w:lastRenderedPageBreak/>
+        <w:t xml:space="preserve">D. </w:t>
+      </w:r>
+      <w:r>
+        <w:rPr>
+          <w:rFonts w:ascii="Times New Roman" w:hAnsi="Times New Roman" w:cs="Times New Roman"/>
+          <w:b/>
+          <w:bCs/>
+          <w:sz w:val="24"/>
+          <w:szCs w:val="24"/>
+        </w:rPr>
+        <w:t>Jadwal Pelaksanaan</w:t>
+      </w:r>
+    </w:p>
+    <w:p>
+      <w:pPr>
+        <w:spacing w:line="480" w:lineRule="auto"/>
+        <w:ind w:firstLine="720"/>
+        <w:jc w:val="both"/>
+        <w:rPr>
+          <w:rFonts w:ascii="Times New Roman" w:hAnsi="Times New Roman" w:cs="Times New Roman"/>
+          <w:sz w:val="24"/>
+          <w:szCs w:val="24"/>
+        </w:rPr>
+      </w:pPr>
+      <w:r>
+        <w:rPr>
+          <w:rFonts w:ascii="Times New Roman" w:hAnsi="Times New Roman" w:cs="Times New Roman"/>
+          <w:sz w:val="24"/>
+          <w:szCs w:val="24"/>
+        </w:rPr>
+        <w:t>Penulis membuat rencana waktu yang lebih detail untuk pembuatan proyek visualisasi ini agar dapat diselesaikan secara terstruktur. Berikut ini adalah jadwal pelaksanaan yang telah diperinci</w:t>
+      </w:r>
+      <w:r>
+        <w:rPr>
+          <w:rFonts w:ascii="Times New Roman" w:hAnsi="Times New Roman" w:cs="Times New Roman"/>
+          <w:sz w:val="24"/>
+          <w:szCs w:val="24"/>
+        </w:rPr>
+        <w:t>:</w:t>
+      </w:r>
+    </w:p>
+    <w:tbl>
+      <w:tblPr>
+        <w:tblStyle w:val="TableGrid"/>
+        <w:tblW w:w="0" w:type="auto"/>
+        <w:tblLayout w:type="fixed"/>
+        <w:tblLook w:val="04A0" w:firstRow="1" w:lastRow="0" w:firstColumn="1" w:lastColumn="0" w:noHBand="0" w:noVBand="1"/>
+      </w:tblPr>
+      <w:tblGrid>
+        <w:gridCol w:w="2689"/>
+        <w:gridCol w:w="327"/>
+        <w:gridCol w:w="326"/>
+        <w:gridCol w:w="326"/>
+        <w:gridCol w:w="326"/>
+        <w:gridCol w:w="326"/>
+        <w:gridCol w:w="326"/>
+        <w:gridCol w:w="326"/>
+        <w:gridCol w:w="326"/>
+        <w:gridCol w:w="326"/>
+        <w:gridCol w:w="326"/>
+        <w:gridCol w:w="326"/>
+        <w:gridCol w:w="326"/>
+        <w:gridCol w:w="326"/>
+        <w:gridCol w:w="334"/>
+        <w:gridCol w:w="334"/>
+        <w:gridCol w:w="334"/>
+      </w:tblGrid>
+      <w:tr>
+        <w:tc>
+          <w:tcPr>
+            <w:tcW w:w="2689" w:type="dxa"/>
+            <w:vMerge w:val="restart"/>
+            <w:vAlign w:val="center"/>
+          </w:tcPr>
+          <w:p>
+            <w:pPr>
+              <w:spacing w:line="276" w:lineRule="auto"/>
+              <w:jc w:val="center"/>
+              <w:rPr>
+                <w:rFonts w:ascii="Times New Roman" w:hAnsi="Times New Roman" w:cs="Times New Roman"/>
+              </w:rPr>
+            </w:pPr>
+            <w:r>
+              <w:rPr>
+                <w:rFonts w:ascii="Times New Roman" w:hAnsi="Times New Roman" w:cs="Times New Roman"/>
+              </w:rPr>
+              <w:t>Uraian Kegiatan</w:t>
+            </w:r>
+          </w:p>
+        </w:tc>
+        <w:tc>
+          <w:tcPr>
+            <w:tcW w:w="5241" w:type="dxa"/>
+            <w:gridSpan w:val="16"/>
+            <w:vAlign w:val="center"/>
+          </w:tcPr>
+          <w:p>
+            <w:pPr>
+              <w:spacing w:line="276" w:lineRule="auto"/>
+              <w:jc w:val="center"/>
+              <w:rPr>
+                <w:rFonts w:ascii="Times New Roman" w:hAnsi="Times New Roman" w:cs="Times New Roman"/>
+              </w:rPr>
+            </w:pPr>
+            <w:r>
+              <w:rPr>
+                <w:rFonts w:ascii="Times New Roman" w:hAnsi="Times New Roman" w:cs="Times New Roman"/>
+              </w:rPr>
+              <w:t>Bulan</w:t>
+            </w:r>
+          </w:p>
+        </w:tc>
+      </w:tr>
+      <w:tr>
+        <w:tc>
+          <w:tcPr>
+            <w:tcW w:w="2689" w:type="dxa"/>
+            <w:vMerge/>
+            <w:vAlign w:val="center"/>
+          </w:tcPr>
+          <w:p>
+            <w:pPr>
+              <w:spacing w:line="276" w:lineRule="auto"/>
+              <w:jc w:val="center"/>
+              <w:rPr>
+                <w:rFonts w:ascii="Times New Roman" w:hAnsi="Times New Roman" w:cs="Times New Roman"/>
+              </w:rPr>
+            </w:pPr>
+          </w:p>
+        </w:tc>
+        <w:tc>
+          <w:tcPr>
+            <w:tcW w:w="1305" w:type="dxa"/>
+            <w:gridSpan w:val="4"/>
+            <w:vAlign w:val="center"/>
+          </w:tcPr>
+          <w:p>
+            <w:pPr>
+              <w:spacing w:line="276" w:lineRule="auto"/>
+              <w:jc w:val="center"/>
+              <w:rPr>
+                <w:rFonts w:ascii="Times New Roman" w:hAnsi="Times New Roman" w:cs="Times New Roman"/>
+              </w:rPr>
+            </w:pPr>
+            <w:r>
+              <w:rPr>
+                <w:rFonts w:ascii="Times New Roman" w:hAnsi="Times New Roman" w:cs="Times New Roman"/>
+              </w:rPr>
+              <w:t>Maret</w:t>
+            </w:r>
+          </w:p>
+        </w:tc>
+        <w:tc>
+          <w:tcPr>
+            <w:tcW w:w="1304" w:type="dxa"/>
+            <w:gridSpan w:val="4"/>
+            <w:vAlign w:val="center"/>
+          </w:tcPr>
+          <w:p>
+            <w:pPr>
+              <w:spacing w:line="276" w:lineRule="auto"/>
+              <w:jc w:val="center"/>
+              <w:rPr>
+                <w:rFonts w:ascii="Times New Roman" w:hAnsi="Times New Roman" w:cs="Times New Roman"/>
+              </w:rPr>
+            </w:pPr>
+            <w:r>
+              <w:rPr>
+                <w:rFonts w:ascii="Times New Roman" w:hAnsi="Times New Roman" w:cs="Times New Roman"/>
+              </w:rPr>
+              <w:t>April</w:t>
+            </w:r>
+          </w:p>
+        </w:tc>
+        <w:tc>
+          <w:tcPr>
+            <w:tcW w:w="1304" w:type="dxa"/>
+            <w:gridSpan w:val="4"/>
+            <w:vAlign w:val="center"/>
+          </w:tcPr>
+          <w:p>
+            <w:pPr>
+              <w:spacing w:line="276" w:lineRule="auto"/>
+              <w:jc w:val="center"/>
+              <w:rPr>
+                <w:rFonts w:ascii="Times New Roman" w:hAnsi="Times New Roman" w:cs="Times New Roman"/>
+              </w:rPr>
+            </w:pPr>
+            <w:r>
+              <w:rPr>
+                <w:rFonts w:ascii="Times New Roman" w:hAnsi="Times New Roman" w:cs="Times New Roman"/>
+              </w:rPr>
+              <w:t>Mei</w:t>
+            </w:r>
+          </w:p>
+        </w:tc>
+        <w:tc>
+          <w:tcPr>
+            <w:tcW w:w="1328" w:type="dxa"/>
+            <w:gridSpan w:val="4"/>
+            <w:vAlign w:val="center"/>
+          </w:tcPr>
+          <w:p>
+            <w:pPr>
+              <w:spacing w:line="276" w:lineRule="auto"/>
+              <w:jc w:val="center"/>
+              <w:rPr>
+                <w:rFonts w:ascii="Times New Roman" w:hAnsi="Times New Roman" w:cs="Times New Roman"/>
+              </w:rPr>
+            </w:pPr>
+            <w:r>
+              <w:rPr>
+                <w:rFonts w:ascii="Times New Roman" w:hAnsi="Times New Roman" w:cs="Times New Roman"/>
+              </w:rPr>
+              <w:t>Juni</w:t>
+            </w:r>
+          </w:p>
+        </w:tc>
+      </w:tr>
+      <w:tr>
+        <w:tc>
+          <w:tcPr>
+            <w:tcW w:w="2689" w:type="dxa"/>
+            <w:vMerge/>
+          </w:tcPr>
+          <w:p>
+            <w:pPr>
+              <w:spacing w:line="276" w:lineRule="auto"/>
+              <w:jc w:val="center"/>
+              <w:rPr>
+                <w:rFonts w:ascii="Times New Roman" w:hAnsi="Times New Roman" w:cs="Times New Roman"/>
+              </w:rPr>
+            </w:pPr>
+          </w:p>
+        </w:tc>
+        <w:tc>
+          <w:tcPr>
+            <w:tcW w:w="327" w:type="dxa"/>
+            <w:tcBorders>
+              <w:bottom w:val="single" w:sz="2" w:space="0" w:color="auto"/>
+            </w:tcBorders>
+          </w:tcPr>
+          <w:p>
+            <w:pPr>
+              <w:spacing w:line="276" w:lineRule="auto"/>
+              <w:jc w:val="center"/>
+              <w:rPr>
+                <w:rFonts w:ascii="Times New Roman" w:hAnsi="Times New Roman" w:cs="Times New Roman"/>
+              </w:rPr>
+            </w:pPr>
+            <w:r>
+              <w:rPr>
+                <w:rFonts w:ascii="Times New Roman" w:hAnsi="Times New Roman" w:cs="Times New Roman"/>
+              </w:rPr>
+              <w:t>1</w:t>
+            </w:r>
+          </w:p>
+        </w:tc>
+        <w:tc>
+          <w:tcPr>
+            <w:tcW w:w="326" w:type="dxa"/>
+            <w:tcBorders>
+              <w:bottom w:val="single" w:sz="2" w:space="0" w:color="auto"/>
+            </w:tcBorders>
+          </w:tcPr>
+          <w:p>
+            <w:pPr>
+              <w:spacing w:line="276" w:lineRule="auto"/>
+              <w:jc w:val="center"/>
+              <w:rPr>
+                <w:rFonts w:ascii="Times New Roman" w:hAnsi="Times New Roman" w:cs="Times New Roman"/>
+              </w:rPr>
+            </w:pPr>
+            <w:r>
+              <w:rPr>
+                <w:rFonts w:ascii="Times New Roman" w:hAnsi="Times New Roman" w:cs="Times New Roman"/>
+              </w:rPr>
+              <w:t>2</w:t>
+            </w:r>
+          </w:p>
+        </w:tc>
+        <w:tc>
+          <w:tcPr>
+            <w:tcW w:w="326" w:type="dxa"/>
+            <w:tcBorders>
+              <w:bottom w:val="single" w:sz="2" w:space="0" w:color="auto"/>
+            </w:tcBorders>
+          </w:tcPr>
+          <w:p>
+            <w:pPr>
+              <w:spacing w:line="276" w:lineRule="auto"/>
+              <w:jc w:val="center"/>
+              <w:rPr>
+                <w:rFonts w:ascii="Times New Roman" w:hAnsi="Times New Roman" w:cs="Times New Roman"/>
+              </w:rPr>
+            </w:pPr>
+            <w:r>
+              <w:rPr>
+                <w:rFonts w:ascii="Times New Roman" w:hAnsi="Times New Roman" w:cs="Times New Roman"/>
+              </w:rPr>
+              <w:t>3</w:t>
+            </w:r>
+          </w:p>
+        </w:tc>
+        <w:tc>
+          <w:tcPr>
+            <w:tcW w:w="326" w:type="dxa"/>
+            <w:tcBorders>
+              <w:bottom w:val="single" w:sz="2" w:space="0" w:color="auto"/>
+            </w:tcBorders>
+          </w:tcPr>
+          <w:p>
+            <w:pPr>
+              <w:spacing w:line="276" w:lineRule="auto"/>
+              <w:jc w:val="center"/>
+              <w:rPr>
+                <w:rFonts w:ascii="Times New Roman" w:hAnsi="Times New Roman" w:cs="Times New Roman"/>
+              </w:rPr>
+            </w:pPr>
+            <w:r>
+              <w:rPr>
+                <w:rFonts w:ascii="Times New Roman" w:hAnsi="Times New Roman" w:cs="Times New Roman"/>
+              </w:rPr>
+              <w:t>4</w:t>
+            </w:r>
+          </w:p>
+        </w:tc>
+        <w:tc>
+          <w:tcPr>
+            <w:tcW w:w="326" w:type="dxa"/>
+          </w:tcPr>
+          <w:p>
+            <w:pPr>
+              <w:spacing w:line="276" w:lineRule="auto"/>
+              <w:jc w:val="center"/>
+              <w:rPr>
+                <w:rFonts w:ascii="Times New Roman" w:hAnsi="Times New Roman" w:cs="Times New Roman"/>
+              </w:rPr>
+            </w:pPr>
+            <w:r>
+              <w:rPr>
+                <w:rFonts w:ascii="Times New Roman" w:hAnsi="Times New Roman" w:cs="Times New Roman"/>
+              </w:rPr>
+              <w:t>1</w:t>
+            </w:r>
+          </w:p>
+        </w:tc>
+        <w:tc>
+          <w:tcPr>
+            <w:tcW w:w="326" w:type="dxa"/>
+          </w:tcPr>
+          <w:p>
+            <w:pPr>
+              <w:spacing w:line="276" w:lineRule="auto"/>
+              <w:jc w:val="center"/>
+              <w:rPr>
+                <w:rFonts w:ascii="Times New Roman" w:hAnsi="Times New Roman" w:cs="Times New Roman"/>
+              </w:rPr>
+            </w:pPr>
+            <w:r>
+              <w:rPr>
+                <w:rFonts w:ascii="Times New Roman" w:hAnsi="Times New Roman" w:cs="Times New Roman"/>
+              </w:rPr>
+              <w:t>2</w:t>
+            </w:r>
+          </w:p>
+        </w:tc>
+        <w:tc>
+          <w:tcPr>
+            <w:tcW w:w="326" w:type="dxa"/>
+          </w:tcPr>
+          <w:p>
+            <w:pPr>
+              <w:spacing w:line="276" w:lineRule="auto"/>
+              <w:jc w:val="center"/>
+              <w:rPr>
+                <w:rFonts w:ascii="Times New Roman" w:hAnsi="Times New Roman" w:cs="Times New Roman"/>
+              </w:rPr>
+            </w:pPr>
+            <w:r>
+              <w:rPr>
+                <w:rFonts w:ascii="Times New Roman" w:hAnsi="Times New Roman" w:cs="Times New Roman"/>
+              </w:rPr>
+              <w:t>3</w:t>
+            </w:r>
+          </w:p>
+        </w:tc>
+        <w:tc>
+          <w:tcPr>
+            <w:tcW w:w="326" w:type="dxa"/>
+          </w:tcPr>
+          <w:p>
+            <w:pPr>
+              <w:spacing w:line="276" w:lineRule="auto"/>
+              <w:jc w:val="center"/>
+              <w:rPr>
+                <w:rFonts w:ascii="Times New Roman" w:hAnsi="Times New Roman" w:cs="Times New Roman"/>
+              </w:rPr>
+            </w:pPr>
+            <w:r>
+              <w:rPr>
+                <w:rFonts w:ascii="Times New Roman" w:hAnsi="Times New Roman" w:cs="Times New Roman"/>
+              </w:rPr>
+              <w:t>4</w:t>
+            </w:r>
+          </w:p>
+        </w:tc>
+        <w:tc>
+          <w:tcPr>
+            <w:tcW w:w="326" w:type="dxa"/>
+          </w:tcPr>
+          <w:p>
+            <w:pPr>
+              <w:spacing w:line="276" w:lineRule="auto"/>
+              <w:jc w:val="center"/>
+              <w:rPr>
+                <w:rFonts w:ascii="Times New Roman" w:hAnsi="Times New Roman" w:cs="Times New Roman"/>
+              </w:rPr>
+            </w:pPr>
+            <w:r>
+              <w:rPr>
+                <w:rFonts w:ascii="Times New Roman" w:hAnsi="Times New Roman" w:cs="Times New Roman"/>
+              </w:rPr>
+              <w:t>1</w:t>
+            </w:r>
+          </w:p>
+        </w:tc>
+        <w:tc>
+          <w:tcPr>
+            <w:tcW w:w="326" w:type="dxa"/>
+          </w:tcPr>
+          <w:p>
+            <w:pPr>
+              <w:spacing w:line="276" w:lineRule="auto"/>
+              <w:jc w:val="center"/>
+              <w:rPr>
+                <w:rFonts w:ascii="Times New Roman" w:hAnsi="Times New Roman" w:cs="Times New Roman"/>
+              </w:rPr>
+            </w:pPr>
+            <w:r>
+              <w:rPr>
+                <w:rFonts w:ascii="Times New Roman" w:hAnsi="Times New Roman" w:cs="Times New Roman"/>
+              </w:rPr>
+              <w:t>2</w:t>
+            </w:r>
+          </w:p>
+        </w:tc>
+        <w:tc>
+          <w:tcPr>
+            <w:tcW w:w="326" w:type="dxa"/>
+          </w:tcPr>
+          <w:p>
+            <w:pPr>
+              <w:spacing w:line="276" w:lineRule="auto"/>
+              <w:jc w:val="center"/>
+              <w:rPr>
+                <w:rFonts w:ascii="Times New Roman" w:hAnsi="Times New Roman" w:cs="Times New Roman"/>
+              </w:rPr>
+            </w:pPr>
+            <w:r>
+              <w:rPr>
+                <w:rFonts w:ascii="Times New Roman" w:hAnsi="Times New Roman" w:cs="Times New Roman"/>
+              </w:rPr>
+              <w:t>3</w:t>
+            </w:r>
+          </w:p>
+        </w:tc>
+        <w:tc>
+          <w:tcPr>
+            <w:tcW w:w="326" w:type="dxa"/>
+          </w:tcPr>
+          <w:p>
+            <w:pPr>
+              <w:spacing w:line="276" w:lineRule="auto"/>
+              <w:jc w:val="center"/>
+              <w:rPr>
+                <w:rFonts w:ascii="Times New Roman" w:hAnsi="Times New Roman" w:cs="Times New Roman"/>
+              </w:rPr>
+            </w:pPr>
+            <w:r>
+              <w:rPr>
+                <w:rFonts w:ascii="Times New Roman" w:hAnsi="Times New Roman" w:cs="Times New Roman"/>
+              </w:rPr>
+              <w:t>4</w:t>
+            </w:r>
+          </w:p>
+        </w:tc>
+        <w:tc>
+          <w:tcPr>
+            <w:tcW w:w="326" w:type="dxa"/>
+          </w:tcPr>
+          <w:p>
+            <w:pPr>
+              <w:spacing w:line="276" w:lineRule="auto"/>
+              <w:jc w:val="center"/>
+              <w:rPr>
+                <w:rFonts w:ascii="Times New Roman" w:hAnsi="Times New Roman" w:cs="Times New Roman"/>
+              </w:rPr>
+            </w:pPr>
+            <w:r>
+              <w:rPr>
+                <w:rFonts w:ascii="Times New Roman" w:hAnsi="Times New Roman" w:cs="Times New Roman"/>
+              </w:rPr>
+              <w:t>1</w:t>
+            </w:r>
+          </w:p>
+        </w:tc>
+        <w:tc>
+          <w:tcPr>
+            <w:tcW w:w="334" w:type="dxa"/>
+          </w:tcPr>
+          <w:p>
+            <w:pPr>
+              <w:spacing w:line="276" w:lineRule="auto"/>
+              <w:jc w:val="center"/>
+              <w:rPr>
+                <w:rFonts w:ascii="Times New Roman" w:hAnsi="Times New Roman" w:cs="Times New Roman"/>
+              </w:rPr>
+            </w:pPr>
+            <w:r>
+              <w:rPr>
+                <w:rFonts w:ascii="Times New Roman" w:hAnsi="Times New Roman" w:cs="Times New Roman"/>
+              </w:rPr>
+              <w:t>2</w:t>
+            </w:r>
+          </w:p>
+        </w:tc>
+        <w:tc>
+          <w:tcPr>
+            <w:tcW w:w="334" w:type="dxa"/>
+          </w:tcPr>
+          <w:p>
+            <w:pPr>
+              <w:spacing w:line="276" w:lineRule="auto"/>
+              <w:jc w:val="center"/>
+              <w:rPr>
+                <w:rFonts w:ascii="Times New Roman" w:hAnsi="Times New Roman" w:cs="Times New Roman"/>
+              </w:rPr>
+            </w:pPr>
+            <w:r>
+              <w:rPr>
+                <w:rFonts w:ascii="Times New Roman" w:hAnsi="Times New Roman" w:cs="Times New Roman"/>
+              </w:rPr>
+              <w:t>3</w:t>
+            </w:r>
+          </w:p>
+        </w:tc>
+        <w:tc>
+          <w:tcPr>
+            <w:tcW w:w="334" w:type="dxa"/>
+          </w:tcPr>
+          <w:p>
+            <w:pPr>
+              <w:spacing w:line="276" w:lineRule="auto"/>
+              <w:jc w:val="center"/>
+              <w:rPr>
+                <w:rFonts w:ascii="Times New Roman" w:hAnsi="Times New Roman" w:cs="Times New Roman"/>
+              </w:rPr>
+            </w:pPr>
+            <w:r>
+              <w:rPr>
+                <w:rFonts w:ascii="Times New Roman" w:hAnsi="Times New Roman" w:cs="Times New Roman"/>
+              </w:rPr>
+              <w:t>4</w:t>
+            </w:r>
+          </w:p>
+        </w:tc>
+      </w:tr>
+      <w:tr>
+        <w:tc>
+          <w:tcPr>
+            <w:tcW w:w="2689" w:type="dxa"/>
+            <w:tcBorders>
+              <w:right w:val="single" w:sz="2" w:space="0" w:color="auto"/>
+            </w:tcBorders>
+          </w:tcPr>
+          <w:p>
+            <w:pPr>
+              <w:spacing w:line="276" w:lineRule="auto"/>
+              <w:rPr>
+                <w:rFonts w:ascii="Times New Roman" w:hAnsi="Times New Roman" w:cs="Times New Roman"/>
+              </w:rPr>
+            </w:pPr>
+            <w:r>
+              <w:rPr>
+                <w:rFonts w:ascii="Times New Roman" w:hAnsi="Times New Roman" w:cs="Times New Roman"/>
+              </w:rPr>
+              <w:t>Pengumpulan data</w:t>
+            </w:r>
+          </w:p>
+        </w:tc>
+        <w:tc>
+          <w:tcPr>
+            <w:tcW w:w="327" w:type="dxa"/>
+            <w:tcBorders>
+              <w:top w:val="single" w:sz="2" w:space="0" w:color="auto"/>
+              <w:left w:val="single" w:sz="2" w:space="0" w:color="auto"/>
+              <w:bottom w:val="single" w:sz="2" w:space="0" w:color="auto"/>
+              <w:right w:val="single" w:sz="2" w:space="0" w:color="auto"/>
+            </w:tcBorders>
+            <w:shd w:val="clear" w:color="auto" w:fill="808080" w:themeFill="background1" w:themeFillShade="80"/>
+          </w:tcPr>
+          <w:p>
+            <w:pPr>
+              <w:spacing w:line="276" w:lineRule="auto"/>
+              <w:jc w:val="both"/>
+              <w:rPr>
+                <w:rFonts w:ascii="Times New Roman" w:hAnsi="Times New Roman" w:cs="Times New Roman"/>
+              </w:rPr>
+            </w:pPr>
+          </w:p>
+        </w:tc>
+        <w:tc>
+          <w:tcPr>
+            <w:tcW w:w="326" w:type="dxa"/>
+            <w:tcBorders>
+              <w:top w:val="single" w:sz="2" w:space="0" w:color="auto"/>
+              <w:left w:val="single" w:sz="2" w:space="0" w:color="auto"/>
+              <w:bottom w:val="single" w:sz="2" w:space="0" w:color="auto"/>
+              <w:right w:val="single" w:sz="2" w:space="0" w:color="auto"/>
+            </w:tcBorders>
+            <w:shd w:val="clear" w:color="auto" w:fill="808080" w:themeFill="background1" w:themeFillShade="80"/>
+          </w:tcPr>
+          <w:p>
+            <w:pPr>
+              <w:spacing w:line="276" w:lineRule="auto"/>
+              <w:jc w:val="both"/>
+              <w:rPr>
+                <w:rFonts w:ascii="Times New Roman" w:hAnsi="Times New Roman" w:cs="Times New Roman"/>
+              </w:rPr>
+            </w:pPr>
+          </w:p>
+        </w:tc>
+        <w:tc>
+          <w:tcPr>
+            <w:tcW w:w="326" w:type="dxa"/>
+            <w:tcBorders>
+              <w:top w:val="single" w:sz="2" w:space="0" w:color="auto"/>
+              <w:left w:val="single" w:sz="2" w:space="0" w:color="auto"/>
+              <w:bottom w:val="single" w:sz="2" w:space="0" w:color="auto"/>
+              <w:right w:val="single" w:sz="2" w:space="0" w:color="auto"/>
+            </w:tcBorders>
+            <w:shd w:val="clear" w:color="auto" w:fill="808080" w:themeFill="background1" w:themeFillShade="80"/>
+          </w:tcPr>
+          <w:p>
+            <w:pPr>
+              <w:spacing w:line="276" w:lineRule="auto"/>
+              <w:jc w:val="both"/>
+              <w:rPr>
+                <w:rFonts w:ascii="Times New Roman" w:hAnsi="Times New Roman" w:cs="Times New Roman"/>
+              </w:rPr>
+            </w:pPr>
+          </w:p>
+        </w:tc>
+        <w:tc>
+          <w:tcPr>
+            <w:tcW w:w="326" w:type="dxa"/>
+            <w:tcBorders>
+              <w:top w:val="single" w:sz="2" w:space="0" w:color="auto"/>
+              <w:left w:val="single" w:sz="2" w:space="0" w:color="auto"/>
+              <w:bottom w:val="single" w:sz="2" w:space="0" w:color="auto"/>
+              <w:right w:val="single" w:sz="2" w:space="0" w:color="auto"/>
+            </w:tcBorders>
+            <w:shd w:val="clear" w:color="auto" w:fill="808080" w:themeFill="background1" w:themeFillShade="80"/>
+          </w:tcPr>
+          <w:p>
+            <w:pPr>
+              <w:spacing w:line="276" w:lineRule="auto"/>
+              <w:jc w:val="both"/>
+              <w:rPr>
+                <w:rFonts w:ascii="Times New Roman" w:hAnsi="Times New Roman" w:cs="Times New Roman"/>
+              </w:rPr>
+            </w:pPr>
+          </w:p>
+        </w:tc>
+        <w:tc>
+          <w:tcPr>
+            <w:tcW w:w="326" w:type="dxa"/>
+            <w:tcBorders>
+              <w:left w:val="single" w:sz="2" w:space="0" w:color="auto"/>
+            </w:tcBorders>
+            <w:shd w:val="clear" w:color="auto" w:fill="808080" w:themeFill="background1" w:themeFillShade="80"/>
+          </w:tcPr>
+          <w:p>
+            <w:pPr>
+              <w:spacing w:line="276" w:lineRule="auto"/>
+              <w:jc w:val="both"/>
+              <w:rPr>
+                <w:rFonts w:ascii="Times New Roman" w:hAnsi="Times New Roman" w:cs="Times New Roman"/>
+              </w:rPr>
+            </w:pPr>
+          </w:p>
+        </w:tc>
+        <w:tc>
+          <w:tcPr>
+            <w:tcW w:w="326" w:type="dxa"/>
+            <w:shd w:val="clear" w:color="auto" w:fill="808080" w:themeFill="background1" w:themeFillShade="80"/>
+          </w:tcPr>
+          <w:p>
+            <w:pPr>
+              <w:spacing w:line="276" w:lineRule="auto"/>
+              <w:jc w:val="both"/>
+              <w:rPr>
+                <w:rFonts w:ascii="Times New Roman" w:hAnsi="Times New Roman" w:cs="Times New Roman"/>
+              </w:rPr>
+            </w:pPr>
+          </w:p>
+        </w:tc>
+        <w:tc>
+          <w:tcPr>
+            <w:tcW w:w="326" w:type="dxa"/>
+            <w:shd w:val="clear" w:color="auto" w:fill="808080" w:themeFill="background1" w:themeFillShade="80"/>
+          </w:tcPr>
+          <w:p>
+            <w:pPr>
+              <w:spacing w:line="276" w:lineRule="auto"/>
+              <w:jc w:val="both"/>
+              <w:rPr>
+                <w:rFonts w:ascii="Times New Roman" w:hAnsi="Times New Roman" w:cs="Times New Roman"/>
+              </w:rPr>
+            </w:pPr>
+          </w:p>
+        </w:tc>
+        <w:tc>
+          <w:tcPr>
+            <w:tcW w:w="326" w:type="dxa"/>
+            <w:shd w:val="clear" w:color="auto" w:fill="808080" w:themeFill="background1" w:themeFillShade="80"/>
+          </w:tcPr>
+          <w:p>
+            <w:pPr>
+              <w:spacing w:line="276" w:lineRule="auto"/>
+              <w:jc w:val="both"/>
+              <w:rPr>
+                <w:rFonts w:ascii="Times New Roman" w:hAnsi="Times New Roman" w:cs="Times New Roman"/>
+              </w:rPr>
+            </w:pPr>
+          </w:p>
+        </w:tc>
+        <w:tc>
+          <w:tcPr>
+            <w:tcW w:w="326" w:type="dxa"/>
+          </w:tcPr>
+          <w:p>
+            <w:pPr>
+              <w:spacing w:line="276" w:lineRule="auto"/>
+              <w:jc w:val="both"/>
+              <w:rPr>
+                <w:rFonts w:ascii="Times New Roman" w:hAnsi="Times New Roman" w:cs="Times New Roman"/>
+              </w:rPr>
+            </w:pPr>
+          </w:p>
+        </w:tc>
+        <w:tc>
+          <w:tcPr>
+            <w:tcW w:w="326" w:type="dxa"/>
+          </w:tcPr>
+          <w:p>
+            <w:pPr>
+              <w:spacing w:line="276" w:lineRule="auto"/>
+              <w:jc w:val="both"/>
+              <w:rPr>
+                <w:rFonts w:ascii="Times New Roman" w:hAnsi="Times New Roman" w:cs="Times New Roman"/>
+              </w:rPr>
+            </w:pPr>
+          </w:p>
+        </w:tc>
+        <w:tc>
+          <w:tcPr>
+            <w:tcW w:w="326" w:type="dxa"/>
+          </w:tcPr>
+          <w:p>
+            <w:pPr>
+              <w:spacing w:line="276" w:lineRule="auto"/>
+              <w:jc w:val="both"/>
+              <w:rPr>
+                <w:rFonts w:ascii="Times New Roman" w:hAnsi="Times New Roman" w:cs="Times New Roman"/>
+              </w:rPr>
+            </w:pPr>
+          </w:p>
+        </w:tc>
+        <w:tc>
+          <w:tcPr>
+            <w:tcW w:w="326" w:type="dxa"/>
+          </w:tcPr>
+          <w:p>
+            <w:pPr>
+              <w:spacing w:line="276" w:lineRule="auto"/>
+              <w:jc w:val="both"/>
+              <w:rPr>
+                <w:rFonts w:ascii="Times New Roman" w:hAnsi="Times New Roman" w:cs="Times New Roman"/>
+              </w:rPr>
+            </w:pPr>
+          </w:p>
+        </w:tc>
+        <w:tc>
+          <w:tcPr>
+            <w:tcW w:w="326" w:type="dxa"/>
+          </w:tcPr>
+          <w:p>
+            <w:pPr>
+              <w:spacing w:line="276" w:lineRule="auto"/>
+              <w:jc w:val="both"/>
+              <w:rPr>
+                <w:rFonts w:ascii="Times New Roman" w:hAnsi="Times New Roman" w:cs="Times New Roman"/>
+              </w:rPr>
+            </w:pPr>
+          </w:p>
+        </w:tc>
+        <w:tc>
+          <w:tcPr>
+            <w:tcW w:w="334" w:type="dxa"/>
+          </w:tcPr>
+          <w:p>
+            <w:pPr>
+              <w:spacing w:line="276" w:lineRule="auto"/>
+              <w:jc w:val="both"/>
+              <w:rPr>
+                <w:rFonts w:ascii="Times New Roman" w:hAnsi="Times New Roman" w:cs="Times New Roman"/>
+              </w:rPr>
+            </w:pPr>
+          </w:p>
+        </w:tc>
+        <w:tc>
+          <w:tcPr>
+            <w:tcW w:w="334" w:type="dxa"/>
+          </w:tcPr>
+          <w:p>
+            <w:pPr>
+              <w:spacing w:line="276" w:lineRule="auto"/>
+              <w:jc w:val="both"/>
+              <w:rPr>
+                <w:rFonts w:ascii="Times New Roman" w:hAnsi="Times New Roman" w:cs="Times New Roman"/>
+              </w:rPr>
+            </w:pPr>
+          </w:p>
+        </w:tc>
+        <w:tc>
+          <w:tcPr>
+            <w:tcW w:w="334" w:type="dxa"/>
+          </w:tcPr>
+          <w:p>
+            <w:pPr>
+              <w:spacing w:line="276" w:lineRule="auto"/>
+              <w:jc w:val="both"/>
+              <w:rPr>
+                <w:rFonts w:ascii="Times New Roman" w:hAnsi="Times New Roman" w:cs="Times New Roman"/>
+              </w:rPr>
+            </w:pPr>
+          </w:p>
+        </w:tc>
+      </w:tr>
+      <w:tr>
+        <w:tc>
+          <w:tcPr>
+            <w:tcW w:w="2689" w:type="dxa"/>
+            <w:tcBorders>
+              <w:right w:val="single" w:sz="2" w:space="0" w:color="auto"/>
+            </w:tcBorders>
+          </w:tcPr>
+          <w:p>
+            <w:pPr>
+              <w:spacing w:line="276" w:lineRule="auto"/>
+              <w:rPr>
+                <w:rFonts w:ascii="Times New Roman" w:hAnsi="Times New Roman" w:cs="Times New Roman"/>
+              </w:rPr>
+            </w:pPr>
+            <w:r>
+              <w:rPr>
+                <w:rFonts w:ascii="Times New Roman" w:hAnsi="Times New Roman" w:cs="Times New Roman"/>
+              </w:rPr>
+              <w:t>Pemrosesan data</w:t>
+            </w:r>
+          </w:p>
+        </w:tc>
+        <w:tc>
+          <w:tcPr>
+            <w:tcW w:w="327" w:type="dxa"/>
+            <w:tcBorders>
+              <w:top w:val="single" w:sz="2" w:space="0" w:color="auto"/>
+              <w:left w:val="single" w:sz="2" w:space="0" w:color="auto"/>
+              <w:bottom w:val="single" w:sz="2" w:space="0" w:color="auto"/>
+              <w:right w:val="single" w:sz="2" w:space="0" w:color="auto"/>
+            </w:tcBorders>
+          </w:tcPr>
+          <w:p>
+            <w:pPr>
+              <w:spacing w:line="276" w:lineRule="auto"/>
+              <w:jc w:val="both"/>
+              <w:rPr>
+                <w:rFonts w:ascii="Times New Roman" w:hAnsi="Times New Roman" w:cs="Times New Roman"/>
+              </w:rPr>
+            </w:pPr>
+          </w:p>
+        </w:tc>
+        <w:tc>
+          <w:tcPr>
+            <w:tcW w:w="326" w:type="dxa"/>
+            <w:tcBorders>
+              <w:top w:val="single" w:sz="2" w:space="0" w:color="auto"/>
+              <w:left w:val="single" w:sz="2" w:space="0" w:color="auto"/>
+              <w:bottom w:val="single" w:sz="2" w:space="0" w:color="auto"/>
+              <w:right w:val="single" w:sz="2" w:space="0" w:color="auto"/>
+            </w:tcBorders>
+          </w:tcPr>
+          <w:p>
+            <w:pPr>
+              <w:spacing w:line="276" w:lineRule="auto"/>
+              <w:jc w:val="both"/>
+              <w:rPr>
+                <w:rFonts w:ascii="Times New Roman" w:hAnsi="Times New Roman" w:cs="Times New Roman"/>
+              </w:rPr>
+            </w:pPr>
+          </w:p>
+        </w:tc>
+        <w:tc>
+          <w:tcPr>
+            <w:tcW w:w="326" w:type="dxa"/>
+            <w:tcBorders>
+              <w:top w:val="single" w:sz="2" w:space="0" w:color="auto"/>
+              <w:left w:val="single" w:sz="2" w:space="0" w:color="auto"/>
+              <w:bottom w:val="single" w:sz="2" w:space="0" w:color="auto"/>
+              <w:right w:val="single" w:sz="2" w:space="0" w:color="auto"/>
+            </w:tcBorders>
+          </w:tcPr>
+          <w:p>
+            <w:pPr>
+              <w:spacing w:line="276" w:lineRule="auto"/>
+              <w:jc w:val="both"/>
+              <w:rPr>
+                <w:rFonts w:ascii="Times New Roman" w:hAnsi="Times New Roman" w:cs="Times New Roman"/>
+              </w:rPr>
+            </w:pPr>
+          </w:p>
+        </w:tc>
+        <w:tc>
+          <w:tcPr>
+            <w:tcW w:w="326" w:type="dxa"/>
+            <w:tcBorders>
+              <w:top w:val="single" w:sz="2" w:space="0" w:color="auto"/>
+              <w:left w:val="single" w:sz="2" w:space="0" w:color="auto"/>
+              <w:bottom w:val="single" w:sz="2" w:space="0" w:color="auto"/>
+              <w:right w:val="single" w:sz="2" w:space="0" w:color="auto"/>
+            </w:tcBorders>
+          </w:tcPr>
+          <w:p>
+            <w:pPr>
+              <w:spacing w:line="276" w:lineRule="auto"/>
+              <w:jc w:val="both"/>
+              <w:rPr>
+                <w:rFonts w:ascii="Times New Roman" w:hAnsi="Times New Roman" w:cs="Times New Roman"/>
+              </w:rPr>
+            </w:pPr>
+          </w:p>
+        </w:tc>
+        <w:tc>
+          <w:tcPr>
+            <w:tcW w:w="326" w:type="dxa"/>
+            <w:tcBorders>
+              <w:left w:val="single" w:sz="2" w:space="0" w:color="auto"/>
+            </w:tcBorders>
+            <w:shd w:val="clear" w:color="auto" w:fill="808080" w:themeFill="background1" w:themeFillShade="80"/>
+          </w:tcPr>
+          <w:p>
+            <w:pPr>
+              <w:spacing w:line="276" w:lineRule="auto"/>
+              <w:jc w:val="both"/>
+              <w:rPr>
+                <w:rFonts w:ascii="Times New Roman" w:hAnsi="Times New Roman" w:cs="Times New Roman"/>
+              </w:rPr>
+            </w:pPr>
+          </w:p>
+        </w:tc>
+        <w:tc>
+          <w:tcPr>
+            <w:tcW w:w="326" w:type="dxa"/>
+            <w:shd w:val="clear" w:color="auto" w:fill="808080" w:themeFill="background1" w:themeFillShade="80"/>
+          </w:tcPr>
+          <w:p>
+            <w:pPr>
+              <w:spacing w:line="276" w:lineRule="auto"/>
+              <w:jc w:val="both"/>
+              <w:rPr>
+                <w:rFonts w:ascii="Times New Roman" w:hAnsi="Times New Roman" w:cs="Times New Roman"/>
+              </w:rPr>
+            </w:pPr>
+          </w:p>
+        </w:tc>
+        <w:tc>
+          <w:tcPr>
+            <w:tcW w:w="326" w:type="dxa"/>
+            <w:shd w:val="clear" w:color="auto" w:fill="808080" w:themeFill="background1" w:themeFillShade="80"/>
+          </w:tcPr>
+          <w:p>
+            <w:pPr>
+              <w:spacing w:line="276" w:lineRule="auto"/>
+              <w:jc w:val="both"/>
+              <w:rPr>
+                <w:rFonts w:ascii="Times New Roman" w:hAnsi="Times New Roman" w:cs="Times New Roman"/>
+              </w:rPr>
+            </w:pPr>
+          </w:p>
+        </w:tc>
+        <w:tc>
+          <w:tcPr>
+            <w:tcW w:w="326" w:type="dxa"/>
+            <w:shd w:val="clear" w:color="auto" w:fill="808080" w:themeFill="background1" w:themeFillShade="80"/>
+          </w:tcPr>
+          <w:p>
+            <w:pPr>
+              <w:spacing w:line="276" w:lineRule="auto"/>
+              <w:jc w:val="both"/>
+              <w:rPr>
+                <w:rFonts w:ascii="Times New Roman" w:hAnsi="Times New Roman" w:cs="Times New Roman"/>
+              </w:rPr>
+            </w:pPr>
+          </w:p>
+        </w:tc>
+        <w:tc>
+          <w:tcPr>
+            <w:tcW w:w="326" w:type="dxa"/>
+          </w:tcPr>
+          <w:p>
+            <w:pPr>
+              <w:spacing w:line="276" w:lineRule="auto"/>
+              <w:jc w:val="both"/>
+              <w:rPr>
+                <w:rFonts w:ascii="Times New Roman" w:hAnsi="Times New Roman" w:cs="Times New Roman"/>
+              </w:rPr>
+            </w:pPr>
+          </w:p>
+        </w:tc>
+        <w:tc>
+          <w:tcPr>
+            <w:tcW w:w="326" w:type="dxa"/>
+          </w:tcPr>
+          <w:p>
+            <w:pPr>
+              <w:spacing w:line="276" w:lineRule="auto"/>
+              <w:jc w:val="both"/>
+              <w:rPr>
+                <w:rFonts w:ascii="Times New Roman" w:hAnsi="Times New Roman" w:cs="Times New Roman"/>
+              </w:rPr>
+            </w:pPr>
+          </w:p>
+        </w:tc>
+        <w:tc>
+          <w:tcPr>
+            <w:tcW w:w="326" w:type="dxa"/>
+          </w:tcPr>
+          <w:p>
+            <w:pPr>
+              <w:spacing w:line="276" w:lineRule="auto"/>
+              <w:jc w:val="both"/>
+              <w:rPr>
+                <w:rFonts w:ascii="Times New Roman" w:hAnsi="Times New Roman" w:cs="Times New Roman"/>
+              </w:rPr>
+            </w:pPr>
+          </w:p>
+        </w:tc>
+        <w:tc>
+          <w:tcPr>
+            <w:tcW w:w="326" w:type="dxa"/>
+          </w:tcPr>
+          <w:p>
+            <w:pPr>
+              <w:spacing w:line="276" w:lineRule="auto"/>
+              <w:jc w:val="both"/>
+              <w:rPr>
+                <w:rFonts w:ascii="Times New Roman" w:hAnsi="Times New Roman" w:cs="Times New Roman"/>
+              </w:rPr>
+            </w:pPr>
+          </w:p>
+        </w:tc>
+        <w:tc>
+          <w:tcPr>
+            <w:tcW w:w="326" w:type="dxa"/>
+          </w:tcPr>
+          <w:p>
+            <w:pPr>
+              <w:spacing w:line="276" w:lineRule="auto"/>
+              <w:jc w:val="both"/>
+              <w:rPr>
+                <w:rFonts w:ascii="Times New Roman" w:hAnsi="Times New Roman" w:cs="Times New Roman"/>
+              </w:rPr>
+            </w:pPr>
+          </w:p>
+        </w:tc>
+        <w:tc>
+          <w:tcPr>
+            <w:tcW w:w="334" w:type="dxa"/>
+          </w:tcPr>
+          <w:p>
+            <w:pPr>
+              <w:spacing w:line="276" w:lineRule="auto"/>
+              <w:jc w:val="both"/>
+              <w:rPr>
+                <w:rFonts w:ascii="Times New Roman" w:hAnsi="Times New Roman" w:cs="Times New Roman"/>
+              </w:rPr>
+            </w:pPr>
+          </w:p>
+        </w:tc>
+        <w:tc>
+          <w:tcPr>
+            <w:tcW w:w="334" w:type="dxa"/>
+          </w:tcPr>
+          <w:p>
+            <w:pPr>
+              <w:spacing w:line="276" w:lineRule="auto"/>
+              <w:jc w:val="both"/>
+              <w:rPr>
+                <w:rFonts w:ascii="Times New Roman" w:hAnsi="Times New Roman" w:cs="Times New Roman"/>
+              </w:rPr>
+            </w:pPr>
+          </w:p>
+        </w:tc>
+        <w:tc>
+          <w:tcPr>
+            <w:tcW w:w="334" w:type="dxa"/>
+          </w:tcPr>
+          <w:p>
+            <w:pPr>
+              <w:spacing w:line="276" w:lineRule="auto"/>
+              <w:jc w:val="both"/>
+              <w:rPr>
+                <w:rFonts w:ascii="Times New Roman" w:hAnsi="Times New Roman" w:cs="Times New Roman"/>
+              </w:rPr>
+            </w:pPr>
+          </w:p>
+        </w:tc>
+      </w:tr>
+      <w:tr>
+        <w:tc>
+          <w:tcPr>
+            <w:tcW w:w="2689" w:type="dxa"/>
+            <w:tcBorders>
+              <w:right w:val="single" w:sz="2" w:space="0" w:color="auto"/>
+            </w:tcBorders>
+          </w:tcPr>
+          <w:p>
+            <w:pPr>
+              <w:spacing w:line="276" w:lineRule="auto"/>
+              <w:rPr>
+                <w:rFonts w:ascii="Times New Roman" w:hAnsi="Times New Roman" w:cs="Times New Roman"/>
+              </w:rPr>
+            </w:pPr>
+            <w:r>
+              <w:rPr>
+                <w:rFonts w:ascii="Times New Roman" w:hAnsi="Times New Roman" w:cs="Times New Roman"/>
+              </w:rPr>
+              <w:t>Visualisasi</w:t>
+            </w:r>
+          </w:p>
+        </w:tc>
+        <w:tc>
+          <w:tcPr>
+            <w:tcW w:w="327" w:type="dxa"/>
+            <w:tcBorders>
+              <w:top w:val="single" w:sz="2" w:space="0" w:color="auto"/>
+              <w:left w:val="single" w:sz="2" w:space="0" w:color="auto"/>
+              <w:bottom w:val="single" w:sz="2" w:space="0" w:color="auto"/>
+              <w:right w:val="single" w:sz="2" w:space="0" w:color="auto"/>
+            </w:tcBorders>
+          </w:tcPr>
+          <w:p>
+            <w:pPr>
+              <w:spacing w:line="276" w:lineRule="auto"/>
+              <w:jc w:val="both"/>
+              <w:rPr>
+                <w:rFonts w:ascii="Times New Roman" w:hAnsi="Times New Roman" w:cs="Times New Roman"/>
+              </w:rPr>
+            </w:pPr>
+          </w:p>
+        </w:tc>
+        <w:tc>
+          <w:tcPr>
+            <w:tcW w:w="326" w:type="dxa"/>
+            <w:tcBorders>
+              <w:top w:val="single" w:sz="2" w:space="0" w:color="auto"/>
+              <w:left w:val="single" w:sz="2" w:space="0" w:color="auto"/>
+              <w:bottom w:val="single" w:sz="2" w:space="0" w:color="auto"/>
+              <w:right w:val="single" w:sz="2" w:space="0" w:color="auto"/>
+            </w:tcBorders>
+          </w:tcPr>
+          <w:p>
+            <w:pPr>
+              <w:spacing w:line="276" w:lineRule="auto"/>
+              <w:jc w:val="both"/>
+              <w:rPr>
+                <w:rFonts w:ascii="Times New Roman" w:hAnsi="Times New Roman" w:cs="Times New Roman"/>
+              </w:rPr>
+            </w:pPr>
+          </w:p>
+        </w:tc>
+        <w:tc>
+          <w:tcPr>
+            <w:tcW w:w="326" w:type="dxa"/>
+            <w:tcBorders>
+              <w:top w:val="single" w:sz="2" w:space="0" w:color="auto"/>
+              <w:left w:val="single" w:sz="2" w:space="0" w:color="auto"/>
+              <w:bottom w:val="single" w:sz="2" w:space="0" w:color="auto"/>
+              <w:right w:val="single" w:sz="2" w:space="0" w:color="auto"/>
+            </w:tcBorders>
+          </w:tcPr>
+          <w:p>
+            <w:pPr>
+              <w:spacing w:line="276" w:lineRule="auto"/>
+              <w:jc w:val="both"/>
+              <w:rPr>
+                <w:rFonts w:ascii="Times New Roman" w:hAnsi="Times New Roman" w:cs="Times New Roman"/>
+              </w:rPr>
+            </w:pPr>
+          </w:p>
+        </w:tc>
+        <w:tc>
+          <w:tcPr>
+            <w:tcW w:w="326" w:type="dxa"/>
+            <w:tcBorders>
+              <w:top w:val="single" w:sz="2" w:space="0" w:color="auto"/>
+              <w:left w:val="single" w:sz="2" w:space="0" w:color="auto"/>
+              <w:bottom w:val="single" w:sz="2" w:space="0" w:color="auto"/>
+              <w:right w:val="single" w:sz="2" w:space="0" w:color="auto"/>
+            </w:tcBorders>
+          </w:tcPr>
+          <w:p>
+            <w:pPr>
+              <w:spacing w:line="276" w:lineRule="auto"/>
+              <w:jc w:val="both"/>
+              <w:rPr>
+                <w:rFonts w:ascii="Times New Roman" w:hAnsi="Times New Roman" w:cs="Times New Roman"/>
+              </w:rPr>
+            </w:pPr>
+          </w:p>
+        </w:tc>
+        <w:tc>
+          <w:tcPr>
+            <w:tcW w:w="326" w:type="dxa"/>
+            <w:tcBorders>
+              <w:left w:val="single" w:sz="2" w:space="0" w:color="auto"/>
+            </w:tcBorders>
+            <w:shd w:val="clear" w:color="auto" w:fill="808080" w:themeFill="background1" w:themeFillShade="80"/>
+          </w:tcPr>
+          <w:p>
+            <w:pPr>
+              <w:spacing w:line="276" w:lineRule="auto"/>
+              <w:jc w:val="both"/>
+              <w:rPr>
+                <w:rFonts w:ascii="Times New Roman" w:hAnsi="Times New Roman" w:cs="Times New Roman"/>
+              </w:rPr>
+            </w:pPr>
+          </w:p>
+        </w:tc>
+        <w:tc>
+          <w:tcPr>
+            <w:tcW w:w="326" w:type="dxa"/>
+            <w:shd w:val="clear" w:color="auto" w:fill="808080" w:themeFill="background1" w:themeFillShade="80"/>
+          </w:tcPr>
+          <w:p>
+            <w:pPr>
+              <w:spacing w:line="276" w:lineRule="auto"/>
+              <w:jc w:val="both"/>
+              <w:rPr>
+                <w:rFonts w:ascii="Times New Roman" w:hAnsi="Times New Roman" w:cs="Times New Roman"/>
+              </w:rPr>
+            </w:pPr>
+          </w:p>
+        </w:tc>
+        <w:tc>
+          <w:tcPr>
+            <w:tcW w:w="326" w:type="dxa"/>
+            <w:shd w:val="clear" w:color="auto" w:fill="808080" w:themeFill="background1" w:themeFillShade="80"/>
+          </w:tcPr>
+          <w:p>
+            <w:pPr>
+              <w:spacing w:line="276" w:lineRule="auto"/>
+              <w:jc w:val="both"/>
+              <w:rPr>
+                <w:rFonts w:ascii="Times New Roman" w:hAnsi="Times New Roman" w:cs="Times New Roman"/>
+              </w:rPr>
+            </w:pPr>
+          </w:p>
+        </w:tc>
+        <w:tc>
+          <w:tcPr>
+            <w:tcW w:w="326" w:type="dxa"/>
+            <w:shd w:val="clear" w:color="auto" w:fill="808080" w:themeFill="background1" w:themeFillShade="80"/>
+          </w:tcPr>
+          <w:p>
+            <w:pPr>
+              <w:spacing w:line="276" w:lineRule="auto"/>
+              <w:jc w:val="both"/>
+              <w:rPr>
+                <w:rFonts w:ascii="Times New Roman" w:hAnsi="Times New Roman" w:cs="Times New Roman"/>
+              </w:rPr>
+            </w:pPr>
+          </w:p>
+        </w:tc>
+        <w:tc>
+          <w:tcPr>
+            <w:tcW w:w="326" w:type="dxa"/>
+            <w:shd w:val="clear" w:color="auto" w:fill="808080" w:themeFill="background1" w:themeFillShade="80"/>
+          </w:tcPr>
+          <w:p>
+            <w:pPr>
+              <w:spacing w:line="276" w:lineRule="auto"/>
+              <w:jc w:val="both"/>
+              <w:rPr>
+                <w:rFonts w:ascii="Times New Roman" w:hAnsi="Times New Roman" w:cs="Times New Roman"/>
+              </w:rPr>
+            </w:pPr>
+          </w:p>
+        </w:tc>
+        <w:tc>
+          <w:tcPr>
+            <w:tcW w:w="326" w:type="dxa"/>
+            <w:shd w:val="clear" w:color="auto" w:fill="808080" w:themeFill="background1" w:themeFillShade="80"/>
+          </w:tcPr>
+          <w:p>
+            <w:pPr>
+              <w:spacing w:line="276" w:lineRule="auto"/>
+              <w:jc w:val="both"/>
+              <w:rPr>
+                <w:rFonts w:ascii="Times New Roman" w:hAnsi="Times New Roman" w:cs="Times New Roman"/>
+              </w:rPr>
+            </w:pPr>
+          </w:p>
+        </w:tc>
+        <w:tc>
+          <w:tcPr>
+            <w:tcW w:w="326" w:type="dxa"/>
+          </w:tcPr>
+          <w:p>
+            <w:pPr>
+              <w:spacing w:line="276" w:lineRule="auto"/>
+              <w:jc w:val="both"/>
+              <w:rPr>
+                <w:rFonts w:ascii="Times New Roman" w:hAnsi="Times New Roman" w:cs="Times New Roman"/>
+              </w:rPr>
+            </w:pPr>
+          </w:p>
+        </w:tc>
+        <w:tc>
+          <w:tcPr>
+            <w:tcW w:w="326" w:type="dxa"/>
+          </w:tcPr>
+          <w:p>
+            <w:pPr>
+              <w:spacing w:line="276" w:lineRule="auto"/>
+              <w:jc w:val="both"/>
+              <w:rPr>
+                <w:rFonts w:ascii="Times New Roman" w:hAnsi="Times New Roman" w:cs="Times New Roman"/>
+              </w:rPr>
+            </w:pPr>
+          </w:p>
+        </w:tc>
+        <w:tc>
+          <w:tcPr>
+            <w:tcW w:w="326" w:type="dxa"/>
+          </w:tcPr>
+          <w:p>
+            <w:pPr>
+              <w:spacing w:line="276" w:lineRule="auto"/>
+              <w:jc w:val="both"/>
+              <w:rPr>
+                <w:rFonts w:ascii="Times New Roman" w:hAnsi="Times New Roman" w:cs="Times New Roman"/>
+              </w:rPr>
+            </w:pPr>
+          </w:p>
+        </w:tc>
+        <w:tc>
+          <w:tcPr>
+            <w:tcW w:w="334" w:type="dxa"/>
+          </w:tcPr>
+          <w:p>
+            <w:pPr>
+              <w:spacing w:line="276" w:lineRule="auto"/>
+              <w:jc w:val="both"/>
+              <w:rPr>
+                <w:rFonts w:ascii="Times New Roman" w:hAnsi="Times New Roman" w:cs="Times New Roman"/>
+              </w:rPr>
+            </w:pPr>
+          </w:p>
+        </w:tc>
+        <w:tc>
+          <w:tcPr>
+            <w:tcW w:w="334" w:type="dxa"/>
+          </w:tcPr>
+          <w:p>
+            <w:pPr>
+              <w:spacing w:line="276" w:lineRule="auto"/>
+              <w:jc w:val="both"/>
+              <w:rPr>
+                <w:rFonts w:ascii="Times New Roman" w:hAnsi="Times New Roman" w:cs="Times New Roman"/>
+              </w:rPr>
+            </w:pPr>
+          </w:p>
+        </w:tc>
+        <w:tc>
+          <w:tcPr>
+            <w:tcW w:w="334" w:type="dxa"/>
+          </w:tcPr>
+          <w:p>
+            <w:pPr>
+              <w:spacing w:line="276" w:lineRule="auto"/>
+              <w:jc w:val="both"/>
+              <w:rPr>
+                <w:rFonts w:ascii="Times New Roman" w:hAnsi="Times New Roman" w:cs="Times New Roman"/>
+              </w:rPr>
+            </w:pPr>
+          </w:p>
+        </w:tc>
+      </w:tr>
+      <w:tr>
+        <w:tc>
+          <w:tcPr>
+            <w:tcW w:w="2689" w:type="dxa"/>
+            <w:tcBorders>
+              <w:right w:val="single" w:sz="2" w:space="0" w:color="auto"/>
+            </w:tcBorders>
+          </w:tcPr>
+          <w:p>
+            <w:pPr>
+              <w:spacing w:line="276" w:lineRule="auto"/>
+              <w:rPr>
+                <w:rFonts w:ascii="Times New Roman" w:hAnsi="Times New Roman" w:cs="Times New Roman"/>
+              </w:rPr>
+            </w:pPr>
+            <w:r>
+              <w:rPr>
+                <w:rFonts w:ascii="Times New Roman" w:hAnsi="Times New Roman" w:cs="Times New Roman"/>
+              </w:rPr>
+              <w:t>Pembuatan landing page visualisasi</w:t>
+            </w:r>
+          </w:p>
+        </w:tc>
+        <w:tc>
+          <w:tcPr>
+            <w:tcW w:w="327" w:type="dxa"/>
+            <w:tcBorders>
+              <w:top w:val="single" w:sz="2" w:space="0" w:color="auto"/>
+              <w:left w:val="single" w:sz="2" w:space="0" w:color="auto"/>
+              <w:bottom w:val="single" w:sz="2" w:space="0" w:color="auto"/>
+              <w:right w:val="single" w:sz="2" w:space="0" w:color="auto"/>
+            </w:tcBorders>
+          </w:tcPr>
+          <w:p>
+            <w:pPr>
+              <w:spacing w:line="276" w:lineRule="auto"/>
+              <w:jc w:val="both"/>
+              <w:rPr>
+                <w:rFonts w:ascii="Times New Roman" w:hAnsi="Times New Roman" w:cs="Times New Roman"/>
+              </w:rPr>
+            </w:pPr>
+          </w:p>
+        </w:tc>
+        <w:tc>
+          <w:tcPr>
+            <w:tcW w:w="326" w:type="dxa"/>
+            <w:tcBorders>
+              <w:top w:val="single" w:sz="2" w:space="0" w:color="auto"/>
+              <w:left w:val="single" w:sz="2" w:space="0" w:color="auto"/>
+              <w:bottom w:val="single" w:sz="2" w:space="0" w:color="auto"/>
+              <w:right w:val="single" w:sz="2" w:space="0" w:color="auto"/>
+            </w:tcBorders>
+          </w:tcPr>
+          <w:p>
+            <w:pPr>
+              <w:spacing w:line="276" w:lineRule="auto"/>
+              <w:jc w:val="both"/>
+              <w:rPr>
+                <w:rFonts w:ascii="Times New Roman" w:hAnsi="Times New Roman" w:cs="Times New Roman"/>
+              </w:rPr>
+            </w:pPr>
+          </w:p>
+        </w:tc>
+        <w:tc>
+          <w:tcPr>
+            <w:tcW w:w="326" w:type="dxa"/>
+            <w:tcBorders>
+              <w:top w:val="single" w:sz="2" w:space="0" w:color="auto"/>
+              <w:left w:val="single" w:sz="2" w:space="0" w:color="auto"/>
+              <w:bottom w:val="single" w:sz="2" w:space="0" w:color="auto"/>
+              <w:right w:val="single" w:sz="2" w:space="0" w:color="auto"/>
+            </w:tcBorders>
+          </w:tcPr>
+          <w:p>
+            <w:pPr>
+              <w:spacing w:line="276" w:lineRule="auto"/>
+              <w:jc w:val="both"/>
+              <w:rPr>
+                <w:rFonts w:ascii="Times New Roman" w:hAnsi="Times New Roman" w:cs="Times New Roman"/>
+              </w:rPr>
+            </w:pPr>
+          </w:p>
+        </w:tc>
+        <w:tc>
+          <w:tcPr>
+            <w:tcW w:w="326" w:type="dxa"/>
+            <w:tcBorders>
+              <w:top w:val="single" w:sz="2" w:space="0" w:color="auto"/>
+              <w:left w:val="single" w:sz="2" w:space="0" w:color="auto"/>
+              <w:bottom w:val="single" w:sz="2" w:space="0" w:color="auto"/>
+              <w:right w:val="single" w:sz="2" w:space="0" w:color="auto"/>
+            </w:tcBorders>
+          </w:tcPr>
+          <w:p>
+            <w:pPr>
+              <w:spacing w:line="276" w:lineRule="auto"/>
+              <w:jc w:val="both"/>
+              <w:rPr>
+                <w:rFonts w:ascii="Times New Roman" w:hAnsi="Times New Roman" w:cs="Times New Roman"/>
+              </w:rPr>
+            </w:pPr>
+          </w:p>
+        </w:tc>
+        <w:tc>
+          <w:tcPr>
+            <w:tcW w:w="326" w:type="dxa"/>
+            <w:tcBorders>
+              <w:left w:val="single" w:sz="2" w:space="0" w:color="auto"/>
+            </w:tcBorders>
             <w:shd w:val="clear" w:color="auto" w:fill="auto"/>
           </w:tcPr>
           <w:p>
             <w:pPr>
-              <w:spacing w:line="480" w:lineRule="auto"/>
+              <w:spacing w:line="276" w:lineRule="auto"/>
+              <w:jc w:val="both"/>
+              <w:rPr>
+                <w:rFonts w:ascii="Times New Roman" w:hAnsi="Times New Roman" w:cs="Times New Roman"/>
+              </w:rPr>
+            </w:pPr>
+          </w:p>
+        </w:tc>
+        <w:tc>
+          <w:tcPr>
+            <w:tcW w:w="326" w:type="dxa"/>
+            <w:shd w:val="clear" w:color="auto" w:fill="auto"/>
+          </w:tcPr>
+          <w:p>
+            <w:pPr>
+              <w:spacing w:line="276" w:lineRule="auto"/>
+              <w:jc w:val="both"/>
+              <w:rPr>
+                <w:rFonts w:ascii="Times New Roman" w:hAnsi="Times New Roman" w:cs="Times New Roman"/>
+              </w:rPr>
+            </w:pPr>
+          </w:p>
+        </w:tc>
+        <w:tc>
+          <w:tcPr>
+            <w:tcW w:w="326" w:type="dxa"/>
+            <w:shd w:val="clear" w:color="auto" w:fill="auto"/>
+          </w:tcPr>
+          <w:p>
+            <w:pPr>
+              <w:spacing w:line="276" w:lineRule="auto"/>
+              <w:jc w:val="both"/>
+              <w:rPr>
+                <w:rFonts w:ascii="Times New Roman" w:hAnsi="Times New Roman" w:cs="Times New Roman"/>
+              </w:rPr>
+            </w:pPr>
+          </w:p>
+        </w:tc>
+        <w:tc>
+          <w:tcPr>
+            <w:tcW w:w="326" w:type="dxa"/>
+            <w:shd w:val="clear" w:color="auto" w:fill="auto"/>
+          </w:tcPr>
+          <w:p>
+            <w:pPr>
+              <w:spacing w:line="276" w:lineRule="auto"/>
+              <w:jc w:val="both"/>
+              <w:rPr>
+                <w:rFonts w:ascii="Times New Roman" w:hAnsi="Times New Roman" w:cs="Times New Roman"/>
+              </w:rPr>
+            </w:pPr>
+          </w:p>
+        </w:tc>
+        <w:tc>
+          <w:tcPr>
+            <w:tcW w:w="326" w:type="dxa"/>
+            <w:shd w:val="clear" w:color="auto" w:fill="808080" w:themeFill="background1" w:themeFillShade="80"/>
+          </w:tcPr>
+          <w:p>
+            <w:pPr>
+              <w:spacing w:line="276" w:lineRule="auto"/>
+              <w:jc w:val="both"/>
+              <w:rPr>
+                <w:rFonts w:ascii="Times New Roman" w:hAnsi="Times New Roman" w:cs="Times New Roman"/>
+              </w:rPr>
+            </w:pPr>
+          </w:p>
+        </w:tc>
+        <w:tc>
+          <w:tcPr>
+            <w:tcW w:w="326" w:type="dxa"/>
+            <w:shd w:val="clear" w:color="auto" w:fill="808080" w:themeFill="background1" w:themeFillShade="80"/>
+          </w:tcPr>
+          <w:p>
+            <w:pPr>
+              <w:spacing w:line="276" w:lineRule="auto"/>
+              <w:jc w:val="both"/>
+              <w:rPr>
+                <w:rFonts w:ascii="Times New Roman" w:hAnsi="Times New Roman" w:cs="Times New Roman"/>
+              </w:rPr>
+            </w:pPr>
+          </w:p>
+        </w:tc>
+        <w:tc>
+          <w:tcPr>
+            <w:tcW w:w="326" w:type="dxa"/>
+            <w:shd w:val="clear" w:color="auto" w:fill="808080" w:themeFill="background1" w:themeFillShade="80"/>
+          </w:tcPr>
+          <w:p>
+            <w:pPr>
+              <w:spacing w:line="276" w:lineRule="auto"/>
+              <w:jc w:val="both"/>
+              <w:rPr>
+                <w:rFonts w:ascii="Times New Roman" w:hAnsi="Times New Roman" w:cs="Times New Roman"/>
+              </w:rPr>
+            </w:pPr>
+          </w:p>
+        </w:tc>
+        <w:tc>
+          <w:tcPr>
+            <w:tcW w:w="326" w:type="dxa"/>
+            <w:shd w:val="clear" w:color="auto" w:fill="808080" w:themeFill="background1" w:themeFillShade="80"/>
+          </w:tcPr>
+          <w:p>
+            <w:pPr>
+              <w:spacing w:line="276" w:lineRule="auto"/>
+              <w:jc w:val="both"/>
+              <w:rPr>
+                <w:rFonts w:ascii="Times New Roman" w:hAnsi="Times New Roman" w:cs="Times New Roman"/>
+              </w:rPr>
+            </w:pPr>
+          </w:p>
+        </w:tc>
+        <w:tc>
+          <w:tcPr>
+            <w:tcW w:w="326" w:type="dxa"/>
+            <w:shd w:val="clear" w:color="auto" w:fill="808080" w:themeFill="background1" w:themeFillShade="80"/>
+          </w:tcPr>
+          <w:p>
+            <w:pPr>
+              <w:spacing w:line="276" w:lineRule="auto"/>
+              <w:jc w:val="both"/>
+              <w:rPr>
+                <w:rFonts w:ascii="Times New Roman" w:hAnsi="Times New Roman" w:cs="Times New Roman"/>
+              </w:rPr>
+            </w:pPr>
+          </w:p>
+        </w:tc>
+        <w:tc>
+          <w:tcPr>
+            <w:tcW w:w="334" w:type="dxa"/>
+          </w:tcPr>
+          <w:p>
+            <w:pPr>
+              <w:spacing w:line="276" w:lineRule="auto"/>
+              <w:jc w:val="both"/>
+              <w:rPr>
+                <w:rFonts w:ascii="Times New Roman" w:hAnsi="Times New Roman" w:cs="Times New Roman"/>
+              </w:rPr>
+            </w:pPr>
+          </w:p>
+        </w:tc>
+        <w:tc>
+          <w:tcPr>
+            <w:tcW w:w="334" w:type="dxa"/>
+          </w:tcPr>
+          <w:p>
+            <w:pPr>
+              <w:spacing w:line="276" w:lineRule="auto"/>
+              <w:jc w:val="both"/>
+              <w:rPr>
+                <w:rFonts w:ascii="Times New Roman" w:hAnsi="Times New Roman" w:cs="Times New Roman"/>
+              </w:rPr>
+            </w:pPr>
+          </w:p>
+        </w:tc>
+        <w:tc>
+          <w:tcPr>
+            <w:tcW w:w="334" w:type="dxa"/>
+          </w:tcPr>
+          <w:p>
+            <w:pPr>
+              <w:spacing w:line="276" w:lineRule="auto"/>
               <w:jc w:val="both"/>
               <w:rPr>
                 <w:rFonts w:ascii="Times New Roman" w:hAnsi="Times New Roman" w:cs="Times New Roman"/>

</xml_diff>

<commit_message>
abis revisi, udah dibenerin, tinggal print
</commit_message>
<xml_diff>
--- a/Proposal KP/Isi Proposal KP.docx
+++ b/Proposal KP/Isi Proposal KP.docx
@@ -607,7 +607,31 @@
           <w:sz w:val="24"/>
           <w:szCs w:val="24"/>
         </w:rPr>
-        <w:t xml:space="preserve"> terbatas pada data internal UMP dalam rentang 2014–2024</w:t>
+        <w:t xml:space="preserve"> </w:t>
+      </w:r>
+      <w:r>
+        <w:rPr>
+          <w:rFonts w:ascii="Times New Roman" w:hAnsi="Times New Roman" w:cs="Times New Roman"/>
+          <w:sz w:val="24"/>
+          <w:szCs w:val="24"/>
+        </w:rPr>
+        <w:t>menggunakan</w:t>
+      </w:r>
+      <w:r>
+        <w:rPr>
+          <w:rFonts w:ascii="Times New Roman" w:hAnsi="Times New Roman" w:cs="Times New Roman"/>
+          <w:sz w:val="24"/>
+          <w:szCs w:val="24"/>
+        </w:rPr>
+        <w:t xml:space="preserve"> </w:t>
+      </w:r>
+      <w:r>
+        <w:rPr>
+          <w:rFonts w:ascii="Times New Roman" w:hAnsi="Times New Roman" w:cs="Times New Roman"/>
+          <w:sz w:val="24"/>
+          <w:szCs w:val="24"/>
+        </w:rPr>
+        <w:t>data internal UMP dalam rentang 2014–2024</w:t>
       </w:r>
     </w:p>
     <w:p>
@@ -631,32 +655,43 @@
           <w:sz w:val="24"/>
           <w:szCs w:val="24"/>
         </w:rPr>
-        <w:t>Tidak mencakup prediksi jumlah pendaftar di masa mendatang</w:t>
+        <w:t>Proyek</w:t>
+      </w:r>
+      <w:r>
+        <w:rPr>
+          <w:rFonts w:ascii="Times New Roman" w:hAnsi="Times New Roman" w:cs="Times New Roman"/>
+          <w:sz w:val="24"/>
+          <w:szCs w:val="24"/>
+        </w:rPr>
+        <w:t xml:space="preserve"> </w:t>
+      </w:r>
+      <w:r>
+        <w:rPr>
+          <w:rFonts w:ascii="Times New Roman" w:hAnsi="Times New Roman" w:cs="Times New Roman"/>
+          <w:sz w:val="24"/>
+          <w:szCs w:val="24"/>
+        </w:rPr>
+        <w:t xml:space="preserve">berfokus pada eksplorasi data </w:t>
+      </w:r>
+      <w:r>
+        <w:rPr>
+          <w:rFonts w:ascii="Times New Roman" w:hAnsi="Times New Roman" w:cs="Times New Roman"/>
+          <w:sz w:val="24"/>
+          <w:szCs w:val="24"/>
+        </w:rPr>
+        <w:t>historis tanpa menerapkan model prediktif seperti machine learning atau statistik prediktif</w:t>
       </w:r>
     </w:p>
     <w:p>
       <w:pPr>
-        <w:pStyle w:val="ListParagraph"/>
-        <w:numPr>
-          <w:ilvl w:val="0"/>
-          <w:numId w:val="1"/>
-        </w:numPr>
-        <w:spacing w:line="480" w:lineRule="auto"/>
-        <w:jc w:val="both"/>
-        <w:rPr>
-          <w:rFonts w:ascii="Times New Roman" w:hAnsi="Times New Roman" w:cs="Times New Roman"/>
-          <w:sz w:val="24"/>
-          <w:szCs w:val="24"/>
-        </w:rPr>
-      </w:pPr>
-      <w:r>
-        <w:rPr>
-          <w:rFonts w:ascii="Times New Roman" w:hAnsi="Times New Roman" w:cs="Times New Roman"/>
-          <w:sz w:val="24"/>
-          <w:szCs w:val="24"/>
-        </w:rPr>
-        <w:t>Proyek hanya berfokus pada eksplorasi data historis tanpa menerapkan model prediktif seperti machine learning atau statistik prediktif</w:t>
-      </w:r>
+        <w:rPr>
+          <w:rFonts w:ascii="Times New Roman" w:hAnsi="Times New Roman" w:cs="Times New Roman"/>
+          <w:b/>
+          <w:bCs/>
+          <w:sz w:val="24"/>
+          <w:szCs w:val="24"/>
+        </w:rPr>
+      </w:pPr>
     </w:p>
     <w:p>
       <w:pPr>
@@ -679,6 +714,16 @@
           <w:szCs w:val="24"/>
         </w:rPr>
       </w:pPr>
+      <w:r>
+        <w:rPr>
+          <w:rFonts w:ascii="Times New Roman" w:hAnsi="Times New Roman" w:cs="Times New Roman"/>
+          <w:b/>
+          <w:bCs/>
+          <w:sz w:val="24"/>
+          <w:szCs w:val="24"/>
+        </w:rPr>
+        <w:br w:type="page"/>
+      </w:r>
     </w:p>
     <w:p>
       <w:pPr>

</xml_diff>